<commit_message>
Report till week 6
</commit_message>
<xml_diff>
--- a/2013级本科毕设开题检查要求+报告模板+样例/软件学院本科毕业设计（论文）开题报告+1133730206+李天宝.docx
+++ b/2013级本科毕设开题检查要求+报告模板+样例/软件学院本科毕业设计（论文）开题报告+1133730206+李天宝.docx
@@ -13,8 +13,6 @@
           <w:sz w:val="36"/>
         </w:rPr>
       </w:pPr>
-      <w:bookmarkStart w:id="0" w:name="_GoBack"/>
-      <w:bookmarkEnd w:id="0"/>
       <w:r>
         <w:rPr>
           <w:rFonts w:eastAsia="楷体_GB2312"/>
@@ -1620,9 +1618,9 @@
           <w:b w:val="0"/>
         </w:rPr>
       </w:pPr>
-      <w:bookmarkStart w:id="1" w:name="_Toc8028149"/>
-      <w:bookmarkStart w:id="2" w:name="_Toc8028253"/>
-      <w:bookmarkStart w:id="3" w:name="_Toc8029559"/>
+      <w:bookmarkStart w:id="0" w:name="_Toc8028149"/>
+      <w:bookmarkStart w:id="1" w:name="_Toc8028253"/>
+      <w:bookmarkStart w:id="2" w:name="_Toc8029559"/>
       <w:r>
         <w:rPr>
           <w:b w:val="0"/>
@@ -1642,9 +1640,9 @@
         </w:rPr>
         <w:t>录</w:t>
       </w:r>
+      <w:bookmarkEnd w:id="0"/>
       <w:bookmarkEnd w:id="1"/>
       <w:bookmarkEnd w:id="2"/>
-      <w:bookmarkEnd w:id="3"/>
     </w:p>
     <w:p>
       <w:pPr>
@@ -3694,10 +3692,10 @@
           <w:color w:val="000000"/>
         </w:rPr>
       </w:pPr>
-      <w:bookmarkStart w:id="4" w:name="_Toc149497192"/>
-      <w:bookmarkStart w:id="5" w:name="_Toc149497347"/>
-      <w:bookmarkStart w:id="6" w:name="_Toc149499152"/>
-      <w:bookmarkStart w:id="7" w:name="_Toc466732843"/>
+      <w:bookmarkStart w:id="3" w:name="_Toc149497192"/>
+      <w:bookmarkStart w:id="4" w:name="_Toc149497347"/>
+      <w:bookmarkStart w:id="5" w:name="_Toc149499152"/>
+      <w:bookmarkStart w:id="6" w:name="_Toc466732843"/>
       <w:r>
         <w:rPr>
           <w:b w:val="0"/>
@@ -3727,10 +3725,10 @@
         </w:rPr>
         <w:t>开发目的和意义</w:t>
       </w:r>
+      <w:bookmarkEnd w:id="3"/>
       <w:bookmarkEnd w:id="4"/>
       <w:bookmarkEnd w:id="5"/>
       <w:bookmarkEnd w:id="6"/>
-      <w:bookmarkEnd w:id="7"/>
     </w:p>
     <w:p>
       <w:pPr>
@@ -3745,10 +3743,10 @@
           <w:b w:val="0"/>
         </w:rPr>
       </w:pPr>
-      <w:bookmarkStart w:id="8" w:name="_Toc149497193"/>
-      <w:bookmarkStart w:id="9" w:name="_Toc149497348"/>
-      <w:bookmarkStart w:id="10" w:name="_Toc149499153"/>
-      <w:bookmarkStart w:id="11" w:name="_Toc466732844"/>
+      <w:bookmarkStart w:id="7" w:name="_Toc149497193"/>
+      <w:bookmarkStart w:id="8" w:name="_Toc149497348"/>
+      <w:bookmarkStart w:id="9" w:name="_Toc149499153"/>
+      <w:bookmarkStart w:id="10" w:name="_Toc466732844"/>
       <w:r>
         <w:rPr>
           <w:b w:val="0"/>
@@ -3761,10 +3759,10 @@
         </w:rPr>
         <w:t>项目来源</w:t>
       </w:r>
+      <w:bookmarkEnd w:id="7"/>
       <w:bookmarkEnd w:id="8"/>
       <w:bookmarkEnd w:id="9"/>
       <w:bookmarkEnd w:id="10"/>
-      <w:bookmarkEnd w:id="11"/>
     </w:p>
     <w:p>
       <w:pPr>
@@ -3846,10 +3844,10 @@
           <w:b w:val="0"/>
         </w:rPr>
       </w:pPr>
-      <w:bookmarkStart w:id="12" w:name="_Toc149497194"/>
-      <w:bookmarkStart w:id="13" w:name="_Toc149497349"/>
-      <w:bookmarkStart w:id="14" w:name="_Toc149499154"/>
-      <w:bookmarkStart w:id="15" w:name="_Toc466732845"/>
+      <w:bookmarkStart w:id="11" w:name="_Toc149497194"/>
+      <w:bookmarkStart w:id="12" w:name="_Toc149497349"/>
+      <w:bookmarkStart w:id="13" w:name="_Toc149499154"/>
+      <w:bookmarkStart w:id="14" w:name="_Toc466732845"/>
       <w:r>
         <w:rPr>
           <w:b w:val="0"/>
@@ -3874,10 +3872,10 @@
         </w:rPr>
         <w:t>目的和意义</w:t>
       </w:r>
+      <w:bookmarkEnd w:id="11"/>
       <w:bookmarkEnd w:id="12"/>
       <w:bookmarkEnd w:id="13"/>
       <w:bookmarkEnd w:id="14"/>
-      <w:bookmarkEnd w:id="15"/>
     </w:p>
     <w:p>
       <w:pPr>
@@ -4283,10 +4281,10 @@
           <w:color w:val="000000"/>
         </w:rPr>
       </w:pPr>
-      <w:bookmarkStart w:id="16" w:name="_Toc149497195"/>
-      <w:bookmarkStart w:id="17" w:name="_Toc149497350"/>
-      <w:bookmarkStart w:id="18" w:name="_Toc149499155"/>
-      <w:bookmarkStart w:id="19" w:name="_Toc466732846"/>
+      <w:bookmarkStart w:id="15" w:name="_Toc149497195"/>
+      <w:bookmarkStart w:id="16" w:name="_Toc149497350"/>
+      <w:bookmarkStart w:id="17" w:name="_Toc149499155"/>
+      <w:bookmarkStart w:id="18" w:name="_Toc466732846"/>
       <w:r>
         <w:rPr>
           <w:b w:val="0"/>
@@ -4316,10 +4314,10 @@
         </w:rPr>
         <w:t>领域开发及应用现状分析</w:t>
       </w:r>
+      <w:bookmarkEnd w:id="15"/>
       <w:bookmarkEnd w:id="16"/>
       <w:bookmarkEnd w:id="17"/>
       <w:bookmarkEnd w:id="18"/>
-      <w:bookmarkEnd w:id="19"/>
     </w:p>
     <w:p>
       <w:pPr>
@@ -4501,10 +4499,10 @@
             <v:path o:extrusionok="f" gradientshapeok="t" o:connecttype="rect"/>
             <o:lock v:ext="edit" aspectratio="t"/>
           </v:shapetype>
-          <v:shape id="_x0000_i1025" type="#_x0000_t75" style="width:389.9pt;height:58.4pt" o:ole="">
+          <v:shape id="_x0000_i1025" type="#_x0000_t75" style="width:390pt;height:58.5pt" o:ole="">
             <v:imagedata r:id="rId13" o:title=""/>
           </v:shape>
-          <o:OLEObject Type="Embed" ProgID="Visio.Drawing.15" ShapeID="_x0000_i1025" DrawAspect="Content" ObjectID="_1540474929" r:id="rId14"/>
+          <o:OLEObject Type="Embed" ProgID="Visio.Drawing.15" ShapeID="_x0000_i1025" DrawAspect="Content" ObjectID="_1540554200" r:id="rId14"/>
         </w:object>
       </w:r>
     </w:p>
@@ -5036,10 +5034,10 @@
           <w:color w:val="000000"/>
         </w:rPr>
       </w:pPr>
-      <w:bookmarkStart w:id="20" w:name="_Toc149497196"/>
-      <w:bookmarkStart w:id="21" w:name="_Toc149497351"/>
-      <w:bookmarkStart w:id="22" w:name="_Toc149499156"/>
-      <w:bookmarkStart w:id="23" w:name="_Toc466732847"/>
+      <w:bookmarkStart w:id="19" w:name="_Toc149497196"/>
+      <w:bookmarkStart w:id="20" w:name="_Toc149497351"/>
+      <w:bookmarkStart w:id="21" w:name="_Toc149499156"/>
+      <w:bookmarkStart w:id="22" w:name="_Toc466732847"/>
       <w:r>
         <w:rPr>
           <w:b w:val="0"/>
@@ -5055,10 +5053,10 @@
         </w:rPr>
         <w:t>需求分析及总体设计方案</w:t>
       </w:r>
+      <w:bookmarkEnd w:id="19"/>
       <w:bookmarkEnd w:id="20"/>
       <w:bookmarkEnd w:id="21"/>
       <w:bookmarkEnd w:id="22"/>
-      <w:bookmarkEnd w:id="23"/>
     </w:p>
     <w:p>
       <w:pPr>
@@ -5066,9 +5064,9 @@
         <w:spacing w:line="300" w:lineRule="auto"/>
         <w:ind w:firstLineChars="200" w:firstLine="498"/>
       </w:pPr>
-      <w:bookmarkStart w:id="24" w:name="_Toc149497197"/>
-      <w:bookmarkStart w:id="25" w:name="_Toc149497352"/>
-      <w:bookmarkStart w:id="26" w:name="_Toc149499157"/>
+      <w:bookmarkStart w:id="23" w:name="_Toc149497197"/>
+      <w:bookmarkStart w:id="24" w:name="_Toc149497352"/>
+      <w:bookmarkStart w:id="25" w:name="_Toc149499157"/>
       <w:r>
         <w:rPr>
           <w:rFonts w:hint="eastAsia"/>
@@ -5116,7 +5114,7 @@
           <w:b w:val="0"/>
         </w:rPr>
       </w:pPr>
-      <w:bookmarkStart w:id="27" w:name="_Toc466732848"/>
+      <w:bookmarkStart w:id="26" w:name="_Toc466732848"/>
       <w:r>
         <w:rPr>
           <w:b w:val="0"/>
@@ -5129,10 +5127,10 @@
         </w:rPr>
         <w:t>主要开发内容</w:t>
       </w:r>
+      <w:bookmarkEnd w:id="23"/>
       <w:bookmarkEnd w:id="24"/>
       <w:bookmarkEnd w:id="25"/>
       <w:bookmarkEnd w:id="26"/>
-      <w:bookmarkEnd w:id="27"/>
     </w:p>
     <w:p>
       <w:pPr>
@@ -5140,9 +5138,9 @@
         <w:spacing w:line="300" w:lineRule="auto"/>
         <w:ind w:firstLineChars="200" w:firstLine="498"/>
       </w:pPr>
-      <w:bookmarkStart w:id="28" w:name="_Toc149497198"/>
-      <w:bookmarkStart w:id="29" w:name="_Toc149497353"/>
-      <w:bookmarkStart w:id="30" w:name="_Toc149499158"/>
+      <w:bookmarkStart w:id="27" w:name="_Toc149497198"/>
+      <w:bookmarkStart w:id="28" w:name="_Toc149497353"/>
+      <w:bookmarkStart w:id="29" w:name="_Toc149499158"/>
       <w:r>
         <w:rPr>
           <w:rFonts w:hint="eastAsia"/>
@@ -5973,7 +5971,7 @@
           <w:b w:val="0"/>
         </w:rPr>
       </w:pPr>
-      <w:bookmarkStart w:id="31" w:name="_Toc466732849"/>
+      <w:bookmarkStart w:id="30" w:name="_Toc466732849"/>
       <w:r>
         <w:rPr>
           <w:b w:val="0"/>
@@ -5986,10 +5984,10 @@
         </w:rPr>
         <w:t>需求分析</w:t>
       </w:r>
+      <w:bookmarkEnd w:id="27"/>
       <w:bookmarkEnd w:id="28"/>
       <w:bookmarkEnd w:id="29"/>
       <w:bookmarkEnd w:id="30"/>
-      <w:bookmarkEnd w:id="31"/>
     </w:p>
     <w:p>
       <w:pPr>
@@ -5997,9 +5995,9 @@
         <w:spacing w:line="300" w:lineRule="auto"/>
         <w:ind w:firstLineChars="200" w:firstLine="498"/>
       </w:pPr>
-      <w:bookmarkStart w:id="32" w:name="_Toc149497199"/>
-      <w:bookmarkStart w:id="33" w:name="_Toc149497354"/>
-      <w:bookmarkStart w:id="34" w:name="_Toc149499159"/>
+      <w:bookmarkStart w:id="31" w:name="_Toc149497199"/>
+      <w:bookmarkStart w:id="32" w:name="_Toc149497354"/>
+      <w:bookmarkStart w:id="33" w:name="_Toc149499159"/>
       <w:r>
         <w:t>对于一个模式集成平台</w:t>
       </w:r>
@@ -6078,14 +6076,14 @@
           <w:b w:val="0"/>
         </w:rPr>
       </w:pPr>
-      <w:bookmarkStart w:id="35" w:name="_Toc466732850"/>
+      <w:bookmarkStart w:id="34" w:name="_Toc466732850"/>
       <w:smartTag w:uri="urn:schemas-microsoft-com:office:smarttags" w:element="chsdate">
         <w:smartTagPr>
+          <w:attr w:name="Year" w:val="1899"/>
+          <w:attr w:name="Month" w:val="12"/>
+          <w:attr w:name="Day" w:val="30"/>
+          <w:attr w:name="IsLunarDate" w:val="False"/>
           <w:attr w:name="IsROCDate" w:val="False"/>
-          <w:attr w:name="IsLunarDate" w:val="False"/>
-          <w:attr w:name="Day" w:val="30"/>
-          <w:attr w:name="Month" w:val="12"/>
-          <w:attr w:name="Year" w:val="1899"/>
         </w:smartTagPr>
         <w:r>
           <w:rPr>
@@ -6107,24 +6105,24 @@
         </w:rPr>
         <w:t>系统</w:t>
       </w:r>
+      <w:bookmarkEnd w:id="31"/>
       <w:bookmarkEnd w:id="32"/>
       <w:bookmarkEnd w:id="33"/>
+      <w:r>
+        <w:rPr>
+          <w:rFonts w:hint="eastAsia"/>
+          <w:b w:val="0"/>
+        </w:rPr>
+        <w:t>功能</w:t>
+      </w:r>
+      <w:r>
+        <w:rPr>
+          <w:rFonts w:hint="eastAsia"/>
+          <w:b w:val="0"/>
+        </w:rPr>
+        <w:t>需求</w:t>
+      </w:r>
       <w:bookmarkEnd w:id="34"/>
-      <w:r>
-        <w:rPr>
-          <w:rFonts w:hint="eastAsia"/>
-          <w:b w:val="0"/>
-        </w:rPr>
-        <w:t>功能</w:t>
-      </w:r>
-      <w:r>
-        <w:rPr>
-          <w:rFonts w:hint="eastAsia"/>
-          <w:b w:val="0"/>
-        </w:rPr>
-        <w:t>需求</w:t>
-      </w:r>
-      <w:bookmarkEnd w:id="35"/>
     </w:p>
     <w:p>
       <w:pPr>
@@ -8208,10 +8206,10 @@
           <w:b w:val="0"/>
         </w:rPr>
       </w:pPr>
-      <w:bookmarkStart w:id="36" w:name="_Toc149497201"/>
-      <w:bookmarkStart w:id="37" w:name="_Toc149497356"/>
-      <w:bookmarkStart w:id="38" w:name="_Toc149499161"/>
-      <w:bookmarkStart w:id="39" w:name="_Toc466732851"/>
+      <w:bookmarkStart w:id="35" w:name="_Toc149497201"/>
+      <w:bookmarkStart w:id="36" w:name="_Toc149497356"/>
+      <w:bookmarkStart w:id="37" w:name="_Toc149499161"/>
+      <w:bookmarkStart w:id="38" w:name="_Toc466732851"/>
       <w:r>
         <w:rPr>
           <w:b w:val="0"/>
@@ -8251,10 +8249,10 @@
         </w:rPr>
         <w:t>需求</w:t>
       </w:r>
+      <w:bookmarkEnd w:id="35"/>
       <w:bookmarkEnd w:id="36"/>
       <w:bookmarkEnd w:id="37"/>
       <w:bookmarkEnd w:id="38"/>
-      <w:bookmarkEnd w:id="39"/>
     </w:p>
     <w:p>
       <w:pPr>
@@ -8525,10 +8523,10 @@
           <w:b w:val="0"/>
         </w:rPr>
       </w:pPr>
-      <w:bookmarkStart w:id="40" w:name="_Toc149497204"/>
-      <w:bookmarkStart w:id="41" w:name="_Toc149497359"/>
-      <w:bookmarkStart w:id="42" w:name="_Toc149499164"/>
-      <w:bookmarkStart w:id="43" w:name="_Toc466732852"/>
+      <w:bookmarkStart w:id="39" w:name="_Toc149497204"/>
+      <w:bookmarkStart w:id="40" w:name="_Toc149497359"/>
+      <w:bookmarkStart w:id="41" w:name="_Toc149499164"/>
+      <w:bookmarkStart w:id="42" w:name="_Toc466732852"/>
       <w:r>
         <w:rPr>
           <w:b w:val="0"/>
@@ -8548,10 +8546,10 @@
         </w:rPr>
         <w:t>设计方案</w:t>
       </w:r>
+      <w:bookmarkEnd w:id="39"/>
       <w:bookmarkEnd w:id="40"/>
       <w:bookmarkEnd w:id="41"/>
       <w:bookmarkEnd w:id="42"/>
-      <w:bookmarkEnd w:id="43"/>
     </w:p>
     <w:p>
       <w:pPr>
@@ -8570,17 +8568,17 @@
           <w:b w:val="0"/>
         </w:rPr>
       </w:pPr>
-      <w:bookmarkStart w:id="44" w:name="_Toc149497205"/>
-      <w:bookmarkStart w:id="45" w:name="_Toc149497360"/>
-      <w:bookmarkStart w:id="46" w:name="_Toc149499165"/>
-      <w:bookmarkStart w:id="47" w:name="_Toc466732853"/>
+      <w:bookmarkStart w:id="43" w:name="_Toc149497205"/>
+      <w:bookmarkStart w:id="44" w:name="_Toc149497360"/>
+      <w:bookmarkStart w:id="45" w:name="_Toc149499165"/>
+      <w:bookmarkStart w:id="46" w:name="_Toc466732853"/>
       <w:smartTag w:uri="urn:schemas-microsoft-com:office:smarttags" w:element="chsdate">
         <w:smartTagPr>
+          <w:attr w:name="IsROCDate" w:val="False"/>
+          <w:attr w:name="IsLunarDate" w:val="False"/>
+          <w:attr w:name="Day" w:val="30"/>
+          <w:attr w:name="Month" w:val="12"/>
           <w:attr w:name="Year" w:val="1899"/>
-          <w:attr w:name="Month" w:val="12"/>
-          <w:attr w:name="Day" w:val="30"/>
-          <w:attr w:name="IsLunarDate" w:val="False"/>
-          <w:attr w:name="IsROCDate" w:val="False"/>
         </w:smartTagPr>
         <w:r>
           <w:rPr>
@@ -8595,17 +8593,17 @@
         </w:rPr>
         <w:t xml:space="preserve"> </w:t>
       </w:r>
+      <w:bookmarkEnd w:id="43"/>
       <w:bookmarkEnd w:id="44"/>
       <w:bookmarkEnd w:id="45"/>
+      <w:r>
+        <w:rPr>
+          <w:rFonts w:hint="eastAsia"/>
+          <w:b w:val="0"/>
+        </w:rPr>
+        <w:t>系统功能结构图</w:t>
+      </w:r>
       <w:bookmarkEnd w:id="46"/>
-      <w:r>
-        <w:rPr>
-          <w:rFonts w:hint="eastAsia"/>
-          <w:b w:val="0"/>
-        </w:rPr>
-        <w:t>系统功能结构图</w:t>
-      </w:r>
-      <w:bookmarkEnd w:id="47"/>
     </w:p>
     <w:p>
       <w:pPr>
@@ -8622,7 +8620,7 @@
             <v:imagedata r:id="rId15" o:title=""/>
             <w10:wrap type="tight"/>
           </v:shape>
-          <o:OLEObject Type="Embed" ProgID="Visio.Drawing.15" ShapeID="_x0000_s1028" DrawAspect="Content" ObjectID="_1540474932" r:id="rId16"/>
+          <o:OLEObject Type="Embed" ProgID="Visio.Drawing.15" ShapeID="_x0000_s1028" DrawAspect="Content" ObjectID="_1540554203" r:id="rId16"/>
         </w:object>
       </w:r>
       <w:r>
@@ -8811,14 +8809,14 @@
           <w:b w:val="0"/>
         </w:rPr>
       </w:pPr>
-      <w:bookmarkStart w:id="48" w:name="_Toc466732854"/>
+      <w:bookmarkStart w:id="47" w:name="_Toc466732854"/>
       <w:smartTag w:uri="urn:schemas-microsoft-com:office:smarttags" w:element="chsdate">
         <w:smartTagPr>
+          <w:attr w:name="Year" w:val="1899"/>
+          <w:attr w:name="Month" w:val="12"/>
+          <w:attr w:name="Day" w:val="30"/>
+          <w:attr w:name="IsLunarDate" w:val="False"/>
           <w:attr w:name="IsROCDate" w:val="False"/>
-          <w:attr w:name="IsLunarDate" w:val="False"/>
-          <w:attr w:name="Day" w:val="30"/>
-          <w:attr w:name="Month" w:val="12"/>
-          <w:attr w:name="Year" w:val="1899"/>
         </w:smartTagPr>
         <w:r>
           <w:rPr>
@@ -8847,7 +8845,7 @@
         </w:rPr>
         <w:t>系统主要流程用例图</w:t>
       </w:r>
-      <w:bookmarkEnd w:id="48"/>
+      <w:bookmarkEnd w:id="47"/>
     </w:p>
     <w:p>
       <w:pPr>
@@ -8909,10 +8907,10 @@
       </w:pPr>
       <w:r>
         <w:object w:dxaOrig="6548" w:dyaOrig="8741" w14:anchorId="6D087906">
-          <v:shape id="_x0000_i1026" type="#_x0000_t75" style="width:327.4pt;height:436.75pt" o:ole="">
+          <v:shape id="_x0000_i1026" type="#_x0000_t75" style="width:327.75pt;height:436.5pt" o:ole="">
             <v:imagedata r:id="rId17" o:title=""/>
           </v:shape>
-          <o:OLEObject Type="Embed" ProgID="Visio.Drawing.15" ShapeID="_x0000_i1026" DrawAspect="Content" ObjectID="_1540474930" r:id="rId18"/>
+          <o:OLEObject Type="Embed" ProgID="Visio.Drawing.15" ShapeID="_x0000_i1026" DrawAspect="Content" ObjectID="_1540554201" r:id="rId18"/>
         </w:object>
       </w:r>
     </w:p>
@@ -8992,14 +8990,14 @@
           <w:b w:val="0"/>
         </w:rPr>
       </w:pPr>
-      <w:bookmarkStart w:id="49" w:name="_Toc466732855"/>
+      <w:bookmarkStart w:id="48" w:name="_Toc466732855"/>
       <w:smartTag w:uri="urn:schemas-microsoft-com:office:smarttags" w:element="chsdate">
         <w:smartTagPr>
+          <w:attr w:name="Year" w:val="1899"/>
+          <w:attr w:name="Month" w:val="12"/>
+          <w:attr w:name="Day" w:val="30"/>
+          <w:attr w:name="IsLunarDate" w:val="False"/>
           <w:attr w:name="IsROCDate" w:val="False"/>
-          <w:attr w:name="IsLunarDate" w:val="False"/>
-          <w:attr w:name="Day" w:val="30"/>
-          <w:attr w:name="Month" w:val="12"/>
-          <w:attr w:name="Year" w:val="1899"/>
         </w:smartTagPr>
         <w:r>
           <w:rPr>
@@ -9028,7 +9026,7 @@
         </w:rPr>
         <w:t>系统主要流程活动图</w:t>
       </w:r>
-      <w:bookmarkEnd w:id="49"/>
+      <w:bookmarkEnd w:id="48"/>
     </w:p>
     <w:p>
       <w:pPr>
@@ -9086,10 +9084,10 @@
       </w:pPr>
       <w:r>
         <w:object w:dxaOrig="4935" w:dyaOrig="16649" w14:anchorId="0C022F20">
-          <v:shape id="_x0000_i1027" type="#_x0000_t75" style="width:175.9pt;height:565.8pt" o:ole="">
+          <v:shape id="_x0000_i1027" type="#_x0000_t75" style="width:176.25pt;height:566.25pt" o:ole="">
             <v:imagedata r:id="rId19" o:title=""/>
           </v:shape>
-          <o:OLEObject Type="Embed" ProgID="Visio.Drawing.15" ShapeID="_x0000_i1027" DrawAspect="Content" ObjectID="_1540474931" r:id="rId20"/>
+          <o:OLEObject Type="Embed" ProgID="Visio.Drawing.15" ShapeID="_x0000_i1027" DrawAspect="Content" ObjectID="_1540554202" r:id="rId20"/>
         </w:object>
       </w:r>
     </w:p>
@@ -9174,10 +9172,10 @@
         <w:lastRenderedPageBreak/>
         <w:t xml:space="preserve"> </w:t>
       </w:r>
-      <w:bookmarkStart w:id="50" w:name="_Toc149497208"/>
-      <w:bookmarkStart w:id="51" w:name="_Toc149497363"/>
-      <w:bookmarkStart w:id="52" w:name="_Toc149499168"/>
-      <w:bookmarkStart w:id="53" w:name="_Toc466732856"/>
+      <w:bookmarkStart w:id="49" w:name="_Toc149497208"/>
+      <w:bookmarkStart w:id="50" w:name="_Toc149497363"/>
+      <w:bookmarkStart w:id="51" w:name="_Toc149499168"/>
+      <w:bookmarkStart w:id="52" w:name="_Toc466732856"/>
       <w:r>
         <w:rPr>
           <w:b w:val="0"/>
@@ -9192,13 +9190,13 @@
         </w:rPr>
         <w:t>开发环境和开发工具</w:t>
       </w:r>
-      <w:bookmarkStart w:id="54" w:name="_Toc149497209"/>
-      <w:bookmarkStart w:id="55" w:name="_Toc149497364"/>
-      <w:bookmarkStart w:id="56" w:name="_Toc149499169"/>
+      <w:bookmarkStart w:id="53" w:name="_Toc149497209"/>
+      <w:bookmarkStart w:id="54" w:name="_Toc149497364"/>
+      <w:bookmarkStart w:id="55" w:name="_Toc149499169"/>
+      <w:bookmarkEnd w:id="49"/>
       <w:bookmarkEnd w:id="50"/>
       <w:bookmarkEnd w:id="51"/>
       <w:bookmarkEnd w:id="52"/>
-      <w:bookmarkEnd w:id="53"/>
     </w:p>
     <w:p>
       <w:pPr>
@@ -9213,7 +9211,7 @@
           <w:b w:val="0"/>
         </w:rPr>
       </w:pPr>
-      <w:bookmarkStart w:id="57" w:name="_Toc466732857"/>
+      <w:bookmarkStart w:id="56" w:name="_Toc466732857"/>
       <w:r>
         <w:rPr>
           <w:b w:val="0"/>
@@ -9232,10 +9230,10 @@
         </w:rPr>
         <w:t>开发语言</w:t>
       </w:r>
+      <w:bookmarkEnd w:id="53"/>
       <w:bookmarkEnd w:id="54"/>
       <w:bookmarkEnd w:id="55"/>
       <w:bookmarkEnd w:id="56"/>
-      <w:bookmarkEnd w:id="57"/>
     </w:p>
     <w:p>
       <w:pPr>
@@ -9243,9 +9241,9 @@
         <w:spacing w:line="300" w:lineRule="auto"/>
         <w:ind w:firstLineChars="200" w:firstLine="498"/>
       </w:pPr>
-      <w:bookmarkStart w:id="58" w:name="_Toc149497210"/>
-      <w:bookmarkStart w:id="59" w:name="_Toc149497365"/>
-      <w:bookmarkStart w:id="60" w:name="_Toc149499170"/>
+      <w:bookmarkStart w:id="57" w:name="_Toc149497210"/>
+      <w:bookmarkStart w:id="58" w:name="_Toc149497365"/>
+      <w:bookmarkStart w:id="59" w:name="_Toc149499170"/>
       <w:r>
         <w:rPr>
           <w:rFonts w:hint="eastAsia"/>
@@ -9290,7 +9288,7 @@
           <w:b w:val="0"/>
         </w:rPr>
       </w:pPr>
-      <w:bookmarkStart w:id="61" w:name="_Toc466732858"/>
+      <w:bookmarkStart w:id="60" w:name="_Toc466732858"/>
       <w:r>
         <w:rPr>
           <w:b w:val="0"/>
@@ -9303,10 +9301,10 @@
         </w:rPr>
         <w:t>开发工具</w:t>
       </w:r>
+      <w:bookmarkEnd w:id="57"/>
       <w:bookmarkEnd w:id="58"/>
       <w:bookmarkEnd w:id="59"/>
       <w:bookmarkEnd w:id="60"/>
-      <w:bookmarkEnd w:id="61"/>
     </w:p>
     <w:p>
       <w:pPr>
@@ -9909,32 +9907,32 @@
           <w:b w:val="0"/>
         </w:rPr>
       </w:pPr>
-      <w:bookmarkStart w:id="62" w:name="_Toc149497211"/>
-      <w:bookmarkStart w:id="63" w:name="_Toc149497366"/>
-      <w:bookmarkStart w:id="64" w:name="_Toc149499171"/>
-      <w:bookmarkStart w:id="65" w:name="_Toc466732859"/>
+      <w:bookmarkStart w:id="61" w:name="_Toc149497211"/>
+      <w:bookmarkStart w:id="62" w:name="_Toc149497366"/>
+      <w:bookmarkStart w:id="63" w:name="_Toc149499171"/>
+      <w:bookmarkStart w:id="64" w:name="_Toc466732859"/>
       <w:r>
         <w:rPr>
           <w:b w:val="0"/>
         </w:rPr>
         <w:t>4.3</w:t>
       </w:r>
+      <w:bookmarkEnd w:id="61"/>
       <w:bookmarkEnd w:id="62"/>
       <w:bookmarkEnd w:id="63"/>
+      <w:r>
+        <w:rPr>
+          <w:b w:val="0"/>
+        </w:rPr>
+        <w:t xml:space="preserve"> </w:t>
+      </w:r>
+      <w:r>
+        <w:rPr>
+          <w:b w:val="0"/>
+        </w:rPr>
+        <w:t>开发环境</w:t>
+      </w:r>
       <w:bookmarkEnd w:id="64"/>
-      <w:r>
-        <w:rPr>
-          <w:b w:val="0"/>
-        </w:rPr>
-        <w:t xml:space="preserve"> </w:t>
-      </w:r>
-      <w:r>
-        <w:rPr>
-          <w:b w:val="0"/>
-        </w:rPr>
-        <w:t>开发环境</w:t>
-      </w:r>
-      <w:bookmarkEnd w:id="65"/>
     </w:p>
     <w:p>
       <w:pPr>
@@ -10062,9 +10060,9 @@
         </w:rPr>
         <w:t>操作系统</w:t>
       </w:r>
-      <w:bookmarkStart w:id="66" w:name="_Toc149497212"/>
-      <w:bookmarkStart w:id="67" w:name="_Toc149497367"/>
-      <w:bookmarkStart w:id="68" w:name="_Toc149499172"/>
+      <w:bookmarkStart w:id="65" w:name="_Toc149497212"/>
+      <w:bookmarkStart w:id="66" w:name="_Toc149497367"/>
+      <w:bookmarkStart w:id="67" w:name="_Toc149499172"/>
     </w:p>
     <w:p>
       <w:pPr>
@@ -10123,7 +10121,7 @@
           <w:color w:val="000000"/>
         </w:rPr>
       </w:pPr>
-      <w:bookmarkStart w:id="69" w:name="_Toc466732860"/>
+      <w:bookmarkStart w:id="68" w:name="_Toc466732860"/>
       <w:r>
         <w:rPr>
           <w:b w:val="0"/>
@@ -10139,13 +10137,13 @@
         </w:rPr>
         <w:t>项目进度安排、预期达到的目标</w:t>
       </w:r>
-      <w:bookmarkStart w:id="70" w:name="_Toc149497213"/>
-      <w:bookmarkStart w:id="71" w:name="_Toc149497368"/>
-      <w:bookmarkStart w:id="72" w:name="_Toc149499173"/>
+      <w:bookmarkStart w:id="69" w:name="_Toc149497213"/>
+      <w:bookmarkStart w:id="70" w:name="_Toc149497368"/>
+      <w:bookmarkStart w:id="71" w:name="_Toc149499173"/>
+      <w:bookmarkEnd w:id="65"/>
       <w:bookmarkEnd w:id="66"/>
       <w:bookmarkEnd w:id="67"/>
       <w:bookmarkEnd w:id="68"/>
-      <w:bookmarkEnd w:id="69"/>
     </w:p>
     <w:p>
       <w:pPr>
@@ -10160,7 +10158,7 @@
           <w:b w:val="0"/>
         </w:rPr>
       </w:pPr>
-      <w:bookmarkStart w:id="73" w:name="_Toc466732861"/>
+      <w:bookmarkStart w:id="72" w:name="_Toc466732861"/>
       <w:r>
         <w:rPr>
           <w:b w:val="0"/>
@@ -10179,10 +10177,10 @@
         </w:rPr>
         <w:t>进度安排</w:t>
       </w:r>
+      <w:bookmarkEnd w:id="69"/>
       <w:bookmarkEnd w:id="70"/>
       <w:bookmarkEnd w:id="71"/>
       <w:bookmarkEnd w:id="72"/>
-      <w:bookmarkEnd w:id="73"/>
     </w:p>
     <w:p>
       <w:pPr>
@@ -10190,9 +10188,9 @@
         <w:spacing w:line="300" w:lineRule="auto"/>
         <w:ind w:firstLineChars="200" w:firstLine="498"/>
       </w:pPr>
-      <w:bookmarkStart w:id="74" w:name="_Toc149497214"/>
-      <w:bookmarkStart w:id="75" w:name="_Toc149497369"/>
-      <w:bookmarkStart w:id="76" w:name="_Toc149499174"/>
+      <w:bookmarkStart w:id="73" w:name="_Toc149497214"/>
+      <w:bookmarkStart w:id="74" w:name="_Toc149497369"/>
+      <w:bookmarkStart w:id="75" w:name="_Toc149499174"/>
       <w:r>
         <w:rPr>
           <w:rFonts w:hint="eastAsia"/>
@@ -13307,8 +13305,18 @@
                 <w:sz w:val="21"/>
                 <w:szCs w:val="21"/>
               </w:rPr>
-              <w:t>进行最后的衍生</w:t>
-            </w:r>
+              <w:t>进行最后的</w:t>
+            </w:r>
+            <w:r>
+              <w:rPr>
+                <w:rFonts w:hint="eastAsia"/>
+                <w:sz w:val="21"/>
+                <w:szCs w:val="21"/>
+              </w:rPr>
+              <w:t>验证</w:t>
+            </w:r>
+            <w:bookmarkStart w:id="76" w:name="_GoBack"/>
+            <w:bookmarkEnd w:id="76"/>
             <w:r>
               <w:rPr>
                 <w:rFonts w:hint="eastAsia"/>
@@ -13512,9 +13520,9 @@
       <w:bookmarkStart w:id="78" w:name="_Toc149497215"/>
       <w:bookmarkStart w:id="79" w:name="_Toc149497370"/>
       <w:bookmarkStart w:id="80" w:name="_Toc149499175"/>
+      <w:bookmarkEnd w:id="73"/>
       <w:bookmarkEnd w:id="74"/>
       <w:bookmarkEnd w:id="75"/>
-      <w:bookmarkEnd w:id="76"/>
       <w:bookmarkEnd w:id="77"/>
     </w:p>
     <w:p>
@@ -26307,7 +26315,7 @@
 </file>
 
 <file path=customXml/itemProps1.xml><?xml version="1.0" encoding="utf-8"?>
-<ds:datastoreItem xmlns:ds="http://schemas.openxmlformats.org/officeDocument/2006/customXml" ds:itemID="{C933F55C-D84D-44C4-8EC9-DE9AE56A6B8F}">
+<ds:datastoreItem xmlns:ds="http://schemas.openxmlformats.org/officeDocument/2006/customXml" ds:itemID="{587D550D-9AC4-494F-B741-D046C3BCD07F}">
   <ds:schemaRefs>
     <ds:schemaRef ds:uri="http://schemas.openxmlformats.org/officeDocument/2006/bibliography"/>
   </ds:schemaRefs>

</xml_diff>

<commit_message>
Report till week 18(proposal)
</commit_message>
<xml_diff>
--- a/2013级本科毕设开题检查要求+报告模板+样例/软件学院本科毕业设计（论文）开题报告+1133730206+李天宝.docx
+++ b/2013级本科毕设开题检查要求+报告模板+样例/软件学院本科毕业设计（论文）开题报告+1133730206+李天宝.docx
@@ -4499,10 +4499,10 @@
             <v:path o:extrusionok="f" gradientshapeok="t" o:connecttype="rect"/>
             <o:lock v:ext="edit" aspectratio="t"/>
           </v:shapetype>
-          <v:shape id="_x0000_i1025" type="#_x0000_t75" style="width:390pt;height:58.5pt" o:ole="">
+          <v:shape id="_x0000_i1025" type="#_x0000_t75" style="width:389.9pt;height:58.4pt" o:ole="">
             <v:imagedata r:id="rId13" o:title=""/>
           </v:shape>
-          <o:OLEObject Type="Embed" ProgID="Visio.Drawing.15" ShapeID="_x0000_i1025" DrawAspect="Content" ObjectID="_1540554200" r:id="rId14"/>
+          <o:OLEObject Type="Embed" ProgID="Visio.Drawing.15" ShapeID="_x0000_i1025" DrawAspect="Content" ObjectID="_1540628009" r:id="rId14"/>
         </w:object>
       </w:r>
     </w:p>
@@ -5971,7 +5971,7 @@
           <w:b w:val="0"/>
         </w:rPr>
       </w:pPr>
-      <w:bookmarkStart w:id="30" w:name="_Toc466732849"/>
+      <w:bookmarkStart w:id="31" w:name="_Toc466732849"/>
       <w:r>
         <w:rPr>
           <w:b w:val="0"/>
@@ -5987,7 +5987,7 @@
       <w:bookmarkEnd w:id="27"/>
       <w:bookmarkEnd w:id="28"/>
       <w:bookmarkEnd w:id="29"/>
-      <w:bookmarkEnd w:id="30"/>
+      <w:bookmarkEnd w:id="31"/>
     </w:p>
     <w:p>
       <w:pPr>
@@ -5995,9 +5995,9 @@
         <w:spacing w:line="300" w:lineRule="auto"/>
         <w:ind w:firstLineChars="200" w:firstLine="498"/>
       </w:pPr>
-      <w:bookmarkStart w:id="31" w:name="_Toc149497199"/>
-      <w:bookmarkStart w:id="32" w:name="_Toc149497354"/>
-      <w:bookmarkStart w:id="33" w:name="_Toc149499159"/>
+      <w:bookmarkStart w:id="32" w:name="_Toc149497199"/>
+      <w:bookmarkStart w:id="33" w:name="_Toc149497354"/>
+      <w:bookmarkStart w:id="34" w:name="_Toc149499159"/>
       <w:r>
         <w:t>对于一个模式集成平台</w:t>
       </w:r>
@@ -6076,14 +6076,14 @@
           <w:b w:val="0"/>
         </w:rPr>
       </w:pPr>
-      <w:bookmarkStart w:id="34" w:name="_Toc466732850"/>
+      <w:bookmarkStart w:id="35" w:name="_Toc466732850"/>
       <w:smartTag w:uri="urn:schemas-microsoft-com:office:smarttags" w:element="chsdate">
         <w:smartTagPr>
+          <w:attr w:name="IsROCDate" w:val="False"/>
+          <w:attr w:name="IsLunarDate" w:val="False"/>
+          <w:attr w:name="Day" w:val="30"/>
+          <w:attr w:name="Month" w:val="12"/>
           <w:attr w:name="Year" w:val="1899"/>
-          <w:attr w:name="Month" w:val="12"/>
-          <w:attr w:name="Day" w:val="30"/>
-          <w:attr w:name="IsLunarDate" w:val="False"/>
-          <w:attr w:name="IsROCDate" w:val="False"/>
         </w:smartTagPr>
         <w:r>
           <w:rPr>
@@ -6105,9 +6105,9 @@
         </w:rPr>
         <w:t>系统</w:t>
       </w:r>
-      <w:bookmarkEnd w:id="31"/>
       <w:bookmarkEnd w:id="32"/>
       <w:bookmarkEnd w:id="33"/>
+      <w:bookmarkEnd w:id="34"/>
       <w:r>
         <w:rPr>
           <w:rFonts w:hint="eastAsia"/>
@@ -6122,7 +6122,7 @@
         </w:rPr>
         <w:t>需求</w:t>
       </w:r>
-      <w:bookmarkEnd w:id="34"/>
+      <w:bookmarkEnd w:id="35"/>
     </w:p>
     <w:p>
       <w:pPr>
@@ -8206,10 +8206,10 @@
           <w:b w:val="0"/>
         </w:rPr>
       </w:pPr>
-      <w:bookmarkStart w:id="35" w:name="_Toc149497201"/>
-      <w:bookmarkStart w:id="36" w:name="_Toc149497356"/>
-      <w:bookmarkStart w:id="37" w:name="_Toc149499161"/>
-      <w:bookmarkStart w:id="38" w:name="_Toc466732851"/>
+      <w:bookmarkStart w:id="36" w:name="_Toc149497201"/>
+      <w:bookmarkStart w:id="37" w:name="_Toc149497356"/>
+      <w:bookmarkStart w:id="38" w:name="_Toc149499161"/>
+      <w:bookmarkStart w:id="39" w:name="_Toc466732851"/>
       <w:r>
         <w:rPr>
           <w:b w:val="0"/>
@@ -8249,10 +8249,10 @@
         </w:rPr>
         <w:t>需求</w:t>
       </w:r>
-      <w:bookmarkEnd w:id="35"/>
       <w:bookmarkEnd w:id="36"/>
       <w:bookmarkEnd w:id="37"/>
       <w:bookmarkEnd w:id="38"/>
+      <w:bookmarkEnd w:id="39"/>
     </w:p>
     <w:p>
       <w:pPr>
@@ -8523,10 +8523,10 @@
           <w:b w:val="0"/>
         </w:rPr>
       </w:pPr>
-      <w:bookmarkStart w:id="39" w:name="_Toc149497204"/>
-      <w:bookmarkStart w:id="40" w:name="_Toc149497359"/>
-      <w:bookmarkStart w:id="41" w:name="_Toc149499164"/>
-      <w:bookmarkStart w:id="42" w:name="_Toc466732852"/>
+      <w:bookmarkStart w:id="40" w:name="_Toc149497204"/>
+      <w:bookmarkStart w:id="41" w:name="_Toc149497359"/>
+      <w:bookmarkStart w:id="42" w:name="_Toc149499164"/>
+      <w:bookmarkStart w:id="43" w:name="_Toc466732852"/>
       <w:r>
         <w:rPr>
           <w:b w:val="0"/>
@@ -8546,10 +8546,10 @@
         </w:rPr>
         <w:t>设计方案</w:t>
       </w:r>
-      <w:bookmarkEnd w:id="39"/>
       <w:bookmarkEnd w:id="40"/>
       <w:bookmarkEnd w:id="41"/>
       <w:bookmarkEnd w:id="42"/>
+      <w:bookmarkEnd w:id="43"/>
     </w:p>
     <w:p>
       <w:pPr>
@@ -8568,17 +8568,17 @@
           <w:b w:val="0"/>
         </w:rPr>
       </w:pPr>
-      <w:bookmarkStart w:id="43" w:name="_Toc149497205"/>
-      <w:bookmarkStart w:id="44" w:name="_Toc149497360"/>
-      <w:bookmarkStart w:id="45" w:name="_Toc149499165"/>
-      <w:bookmarkStart w:id="46" w:name="_Toc466732853"/>
+      <w:bookmarkStart w:id="44" w:name="_Toc149497205"/>
+      <w:bookmarkStart w:id="45" w:name="_Toc149497360"/>
+      <w:bookmarkStart w:id="46" w:name="_Toc149499165"/>
+      <w:bookmarkStart w:id="47" w:name="_Toc466732853"/>
       <w:smartTag w:uri="urn:schemas-microsoft-com:office:smarttags" w:element="chsdate">
         <w:smartTagPr>
+          <w:attr w:name="Year" w:val="1899"/>
+          <w:attr w:name="Month" w:val="12"/>
+          <w:attr w:name="Day" w:val="30"/>
+          <w:attr w:name="IsLunarDate" w:val="False"/>
           <w:attr w:name="IsROCDate" w:val="False"/>
-          <w:attr w:name="IsLunarDate" w:val="False"/>
-          <w:attr w:name="Day" w:val="30"/>
-          <w:attr w:name="Month" w:val="12"/>
-          <w:attr w:name="Year" w:val="1899"/>
         </w:smartTagPr>
         <w:r>
           <w:rPr>
@@ -8593,9 +8593,9 @@
         </w:rPr>
         <w:t xml:space="preserve"> </w:t>
       </w:r>
-      <w:bookmarkEnd w:id="43"/>
       <w:bookmarkEnd w:id="44"/>
       <w:bookmarkEnd w:id="45"/>
+      <w:bookmarkEnd w:id="46"/>
       <w:r>
         <w:rPr>
           <w:rFonts w:hint="eastAsia"/>
@@ -8603,7 +8603,7 @@
         </w:rPr>
         <w:t>系统功能结构图</w:t>
       </w:r>
-      <w:bookmarkEnd w:id="46"/>
+      <w:bookmarkEnd w:id="47"/>
     </w:p>
     <w:p>
       <w:pPr>
@@ -8620,7 +8620,7 @@
             <v:imagedata r:id="rId15" o:title=""/>
             <w10:wrap type="tight"/>
           </v:shape>
-          <o:OLEObject Type="Embed" ProgID="Visio.Drawing.15" ShapeID="_x0000_s1028" DrawAspect="Content" ObjectID="_1540554203" r:id="rId16"/>
+          <o:OLEObject Type="Embed" ProgID="Visio.Drawing.15" ShapeID="_x0000_s1028" DrawAspect="Content" ObjectID="_1540628012" r:id="rId16"/>
         </w:object>
       </w:r>
       <w:r>
@@ -8809,14 +8809,14 @@
           <w:b w:val="0"/>
         </w:rPr>
       </w:pPr>
-      <w:bookmarkStart w:id="47" w:name="_Toc466732854"/>
+      <w:bookmarkStart w:id="48" w:name="_Toc466732854"/>
       <w:smartTag w:uri="urn:schemas-microsoft-com:office:smarttags" w:element="chsdate">
         <w:smartTagPr>
+          <w:attr w:name="IsROCDate" w:val="False"/>
+          <w:attr w:name="IsLunarDate" w:val="False"/>
+          <w:attr w:name="Day" w:val="30"/>
+          <w:attr w:name="Month" w:val="12"/>
           <w:attr w:name="Year" w:val="1899"/>
-          <w:attr w:name="Month" w:val="12"/>
-          <w:attr w:name="Day" w:val="30"/>
-          <w:attr w:name="IsLunarDate" w:val="False"/>
-          <w:attr w:name="IsROCDate" w:val="False"/>
         </w:smartTagPr>
         <w:r>
           <w:rPr>
@@ -8845,7 +8845,7 @@
         </w:rPr>
         <w:t>系统主要流程用例图</w:t>
       </w:r>
-      <w:bookmarkEnd w:id="47"/>
+      <w:bookmarkEnd w:id="48"/>
     </w:p>
     <w:p>
       <w:pPr>
@@ -8907,10 +8907,10 @@
       </w:pPr>
       <w:r>
         <w:object w:dxaOrig="6548" w:dyaOrig="8741" w14:anchorId="6D087906">
-          <v:shape id="_x0000_i1026" type="#_x0000_t75" style="width:327.75pt;height:436.5pt" o:ole="">
+          <v:shape id="_x0000_i1026" type="#_x0000_t75" style="width:327.4pt;height:436.75pt" o:ole="">
             <v:imagedata r:id="rId17" o:title=""/>
           </v:shape>
-          <o:OLEObject Type="Embed" ProgID="Visio.Drawing.15" ShapeID="_x0000_i1026" DrawAspect="Content" ObjectID="_1540554201" r:id="rId18"/>
+          <o:OLEObject Type="Embed" ProgID="Visio.Drawing.15" ShapeID="_x0000_i1026" DrawAspect="Content" ObjectID="_1540628010" r:id="rId18"/>
         </w:object>
       </w:r>
     </w:p>
@@ -8990,14 +8990,14 @@
           <w:b w:val="0"/>
         </w:rPr>
       </w:pPr>
-      <w:bookmarkStart w:id="48" w:name="_Toc466732855"/>
+      <w:bookmarkStart w:id="49" w:name="_Toc466732855"/>
       <w:smartTag w:uri="urn:schemas-microsoft-com:office:smarttags" w:element="chsdate">
         <w:smartTagPr>
+          <w:attr w:name="IsROCDate" w:val="False"/>
+          <w:attr w:name="IsLunarDate" w:val="False"/>
+          <w:attr w:name="Day" w:val="30"/>
+          <w:attr w:name="Month" w:val="12"/>
           <w:attr w:name="Year" w:val="1899"/>
-          <w:attr w:name="Month" w:val="12"/>
-          <w:attr w:name="Day" w:val="30"/>
-          <w:attr w:name="IsLunarDate" w:val="False"/>
-          <w:attr w:name="IsROCDate" w:val="False"/>
         </w:smartTagPr>
         <w:r>
           <w:rPr>
@@ -9026,7 +9026,7 @@
         </w:rPr>
         <w:t>系统主要流程活动图</w:t>
       </w:r>
-      <w:bookmarkEnd w:id="48"/>
+      <w:bookmarkEnd w:id="49"/>
     </w:p>
     <w:p>
       <w:pPr>
@@ -9084,10 +9084,10 @@
       </w:pPr>
       <w:r>
         <w:object w:dxaOrig="4935" w:dyaOrig="16649" w14:anchorId="0C022F20">
-          <v:shape id="_x0000_i1027" type="#_x0000_t75" style="width:176.25pt;height:566.25pt" o:ole="">
+          <v:shape id="_x0000_i1027" type="#_x0000_t75" style="width:175.9pt;height:565.8pt" o:ole="">
             <v:imagedata r:id="rId19" o:title=""/>
           </v:shape>
-          <o:OLEObject Type="Embed" ProgID="Visio.Drawing.15" ShapeID="_x0000_i1027" DrawAspect="Content" ObjectID="_1540554202" r:id="rId20"/>
+          <o:OLEObject Type="Embed" ProgID="Visio.Drawing.15" ShapeID="_x0000_i1027" DrawAspect="Content" ObjectID="_1540628011" r:id="rId20"/>
         </w:object>
       </w:r>
     </w:p>
@@ -9172,10 +9172,10 @@
         <w:lastRenderedPageBreak/>
         <w:t xml:space="preserve"> </w:t>
       </w:r>
-      <w:bookmarkStart w:id="49" w:name="_Toc149497208"/>
-      <w:bookmarkStart w:id="50" w:name="_Toc149497363"/>
-      <w:bookmarkStart w:id="51" w:name="_Toc149499168"/>
-      <w:bookmarkStart w:id="52" w:name="_Toc466732856"/>
+      <w:bookmarkStart w:id="50" w:name="_Toc149497208"/>
+      <w:bookmarkStart w:id="51" w:name="_Toc149497363"/>
+      <w:bookmarkStart w:id="52" w:name="_Toc149499168"/>
+      <w:bookmarkStart w:id="53" w:name="_Toc466732856"/>
       <w:r>
         <w:rPr>
           <w:b w:val="0"/>
@@ -9190,13 +9190,13 @@
         </w:rPr>
         <w:t>开发环境和开发工具</w:t>
       </w:r>
-      <w:bookmarkStart w:id="53" w:name="_Toc149497209"/>
-      <w:bookmarkStart w:id="54" w:name="_Toc149497364"/>
-      <w:bookmarkStart w:id="55" w:name="_Toc149499169"/>
-      <w:bookmarkEnd w:id="49"/>
+      <w:bookmarkStart w:id="54" w:name="_Toc149497209"/>
+      <w:bookmarkStart w:id="55" w:name="_Toc149497364"/>
+      <w:bookmarkStart w:id="56" w:name="_Toc149499169"/>
       <w:bookmarkEnd w:id="50"/>
       <w:bookmarkEnd w:id="51"/>
       <w:bookmarkEnd w:id="52"/>
+      <w:bookmarkEnd w:id="53"/>
     </w:p>
     <w:p>
       <w:pPr>
@@ -9211,7 +9211,7 @@
           <w:b w:val="0"/>
         </w:rPr>
       </w:pPr>
-      <w:bookmarkStart w:id="56" w:name="_Toc466732857"/>
+      <w:bookmarkStart w:id="57" w:name="_Toc466732857"/>
       <w:r>
         <w:rPr>
           <w:b w:val="0"/>
@@ -9230,10 +9230,10 @@
         </w:rPr>
         <w:t>开发语言</w:t>
       </w:r>
-      <w:bookmarkEnd w:id="53"/>
       <w:bookmarkEnd w:id="54"/>
       <w:bookmarkEnd w:id="55"/>
       <w:bookmarkEnd w:id="56"/>
+      <w:bookmarkEnd w:id="57"/>
     </w:p>
     <w:p>
       <w:pPr>
@@ -9241,9 +9241,9 @@
         <w:spacing w:line="300" w:lineRule="auto"/>
         <w:ind w:firstLineChars="200" w:firstLine="498"/>
       </w:pPr>
-      <w:bookmarkStart w:id="57" w:name="_Toc149497210"/>
-      <w:bookmarkStart w:id="58" w:name="_Toc149497365"/>
-      <w:bookmarkStart w:id="59" w:name="_Toc149499170"/>
+      <w:bookmarkStart w:id="58" w:name="_Toc149497210"/>
+      <w:bookmarkStart w:id="59" w:name="_Toc149497365"/>
+      <w:bookmarkStart w:id="60" w:name="_Toc149499170"/>
       <w:r>
         <w:rPr>
           <w:rFonts w:hint="eastAsia"/>
@@ -9288,7 +9288,7 @@
           <w:b w:val="0"/>
         </w:rPr>
       </w:pPr>
-      <w:bookmarkStart w:id="60" w:name="_Toc466732858"/>
+      <w:bookmarkStart w:id="61" w:name="_Toc466732858"/>
       <w:r>
         <w:rPr>
           <w:b w:val="0"/>
@@ -9301,10 +9301,10 @@
         </w:rPr>
         <w:t>开发工具</w:t>
       </w:r>
-      <w:bookmarkEnd w:id="57"/>
       <w:bookmarkEnd w:id="58"/>
       <w:bookmarkEnd w:id="59"/>
       <w:bookmarkEnd w:id="60"/>
+      <w:bookmarkEnd w:id="61"/>
     </w:p>
     <w:p>
       <w:pPr>
@@ -9907,19 +9907,19 @@
           <w:b w:val="0"/>
         </w:rPr>
       </w:pPr>
-      <w:bookmarkStart w:id="61" w:name="_Toc149497211"/>
-      <w:bookmarkStart w:id="62" w:name="_Toc149497366"/>
-      <w:bookmarkStart w:id="63" w:name="_Toc149499171"/>
-      <w:bookmarkStart w:id="64" w:name="_Toc466732859"/>
+      <w:bookmarkStart w:id="62" w:name="_Toc149497211"/>
+      <w:bookmarkStart w:id="63" w:name="_Toc149497366"/>
+      <w:bookmarkStart w:id="64" w:name="_Toc149499171"/>
+      <w:bookmarkStart w:id="65" w:name="_Toc466732859"/>
       <w:r>
         <w:rPr>
           <w:b w:val="0"/>
         </w:rPr>
         <w:t>4.3</w:t>
       </w:r>
-      <w:bookmarkEnd w:id="61"/>
       <w:bookmarkEnd w:id="62"/>
       <w:bookmarkEnd w:id="63"/>
+      <w:bookmarkEnd w:id="64"/>
       <w:r>
         <w:rPr>
           <w:b w:val="0"/>
@@ -9932,7 +9932,7 @@
         </w:rPr>
         <w:t>开发环境</w:t>
       </w:r>
-      <w:bookmarkEnd w:id="64"/>
+      <w:bookmarkEnd w:id="65"/>
     </w:p>
     <w:p>
       <w:pPr>
@@ -10060,9 +10060,9 @@
         </w:rPr>
         <w:t>操作系统</w:t>
       </w:r>
-      <w:bookmarkStart w:id="65" w:name="_Toc149497212"/>
-      <w:bookmarkStart w:id="66" w:name="_Toc149497367"/>
-      <w:bookmarkStart w:id="67" w:name="_Toc149499172"/>
+      <w:bookmarkStart w:id="66" w:name="_Toc149497212"/>
+      <w:bookmarkStart w:id="67" w:name="_Toc149497367"/>
+      <w:bookmarkStart w:id="68" w:name="_Toc149499172"/>
     </w:p>
     <w:p>
       <w:pPr>
@@ -10121,7 +10121,7 @@
           <w:color w:val="000000"/>
         </w:rPr>
       </w:pPr>
-      <w:bookmarkStart w:id="68" w:name="_Toc466732860"/>
+      <w:bookmarkStart w:id="69" w:name="_Toc466732860"/>
       <w:r>
         <w:rPr>
           <w:b w:val="0"/>
@@ -10137,13 +10137,13 @@
         </w:rPr>
         <w:t>项目进度安排、预期达到的目标</w:t>
       </w:r>
-      <w:bookmarkStart w:id="69" w:name="_Toc149497213"/>
-      <w:bookmarkStart w:id="70" w:name="_Toc149497368"/>
-      <w:bookmarkStart w:id="71" w:name="_Toc149499173"/>
-      <w:bookmarkEnd w:id="65"/>
+      <w:bookmarkStart w:id="70" w:name="_Toc149497213"/>
+      <w:bookmarkStart w:id="71" w:name="_Toc149497368"/>
+      <w:bookmarkStart w:id="72" w:name="_Toc149499173"/>
       <w:bookmarkEnd w:id="66"/>
       <w:bookmarkEnd w:id="67"/>
       <w:bookmarkEnd w:id="68"/>
+      <w:bookmarkEnd w:id="69"/>
     </w:p>
     <w:p>
       <w:pPr>
@@ -10158,7 +10158,7 @@
           <w:b w:val="0"/>
         </w:rPr>
       </w:pPr>
-      <w:bookmarkStart w:id="72" w:name="_Toc466732861"/>
+      <w:bookmarkStart w:id="73" w:name="_Toc466732861"/>
       <w:r>
         <w:rPr>
           <w:b w:val="0"/>
@@ -10177,10 +10177,10 @@
         </w:rPr>
         <w:t>进度安排</w:t>
       </w:r>
-      <w:bookmarkEnd w:id="69"/>
       <w:bookmarkEnd w:id="70"/>
       <w:bookmarkEnd w:id="71"/>
       <w:bookmarkEnd w:id="72"/>
+      <w:bookmarkEnd w:id="73"/>
     </w:p>
     <w:p>
       <w:pPr>
@@ -10188,9 +10188,9 @@
         <w:spacing w:line="300" w:lineRule="auto"/>
         <w:ind w:firstLineChars="200" w:firstLine="498"/>
       </w:pPr>
-      <w:bookmarkStart w:id="73" w:name="_Toc149497214"/>
-      <w:bookmarkStart w:id="74" w:name="_Toc149497369"/>
-      <w:bookmarkStart w:id="75" w:name="_Toc149499174"/>
+      <w:bookmarkStart w:id="74" w:name="_Toc149497214"/>
+      <w:bookmarkStart w:id="75" w:name="_Toc149497369"/>
+      <w:bookmarkStart w:id="76" w:name="_Toc149499174"/>
       <w:r>
         <w:rPr>
           <w:rFonts w:hint="eastAsia"/>
@@ -13315,8 +13315,6 @@
               </w:rPr>
               <w:t>验证</w:t>
             </w:r>
-            <w:bookmarkStart w:id="76" w:name="_GoBack"/>
-            <w:bookmarkEnd w:id="76"/>
             <w:r>
               <w:rPr>
                 <w:rFonts w:hint="eastAsia"/>
@@ -13520,9 +13518,9 @@
       <w:bookmarkStart w:id="78" w:name="_Toc149497215"/>
       <w:bookmarkStart w:id="79" w:name="_Toc149497370"/>
       <w:bookmarkStart w:id="80" w:name="_Toc149499175"/>
-      <w:bookmarkEnd w:id="73"/>
       <w:bookmarkEnd w:id="74"/>
       <w:bookmarkEnd w:id="75"/>
+      <w:bookmarkEnd w:id="76"/>
       <w:bookmarkEnd w:id="77"/>
     </w:p>
     <w:p>
@@ -21922,7 +21920,16 @@
         <w:t xml:space="preserve"> </w:t>
       </w:r>
       <w:r>
-        <w:t>speci_city and its application in retrieval. Journal of</w:t>
+        <w:t>speci</w:t>
+      </w:r>
+      <w:r>
+        <w:rPr>
+          <w:rFonts w:hint="eastAsia"/>
+        </w:rPr>
+        <w:t>fi</w:t>
+      </w:r>
+      <w:r>
+        <w:t>city and its application in retrieval. Journal of</w:t>
       </w:r>
       <w:r>
         <w:t xml:space="preserve"> </w:t>
@@ -21943,13 +21950,27 @@
         <w:t>17</w:t>
       </w:r>
       <w:r>
-        <w:t>] H. Wang, J. Li, and H. Gao. E_cient entity resolution</w:t>
+        <w:t>] H. Wang, J. Li, and H. Gao. E</w:t>
+      </w:r>
+      <w:r>
+        <w:rPr>
+          <w:rFonts w:hint="eastAsia"/>
+        </w:rPr>
+        <w:t>ffi</w:t>
+      </w:r>
+      <w:r>
+        <w:t>cient entity resolution</w:t>
       </w:r>
       <w:r>
         <w:t xml:space="preserve"> </w:t>
       </w:r>
       <w:r>
-        <w:t>based on subgraph cohesion. Knowledge and Information</w:t>
+        <w:t>bas</w:t>
+      </w:r>
+      <w:bookmarkStart w:id="30" w:name="_GoBack"/>
+      <w:bookmarkEnd w:id="30"/>
+      <w:r>
+        <w:t>ed on subgraph cohesion. Knowledge and Information</w:t>
       </w:r>
       <w:r>
         <w:t xml:space="preserve"> </w:t>
@@ -21970,7 +21991,16 @@
         <w:t>18</w:t>
       </w:r>
       <w:r>
-        <w:t>] C. Xiao, W. Wang, and X. Lin. Ed-join: an e_cient</w:t>
+        <w:t>] C. Xiao, W. Wang, and X. Lin. Ed-join: an e</w:t>
+      </w:r>
+      <w:r>
+        <w:rPr>
+          <w:rFonts w:hint="eastAsia"/>
+        </w:rPr>
+        <w:t>ffi</w:t>
+      </w:r>
+      <w:r>
+        <w:t>cient</w:t>
       </w:r>
       <w:r>
         <w:t xml:space="preserve"> </w:t>
@@ -22260,7 +22290,7 @@
         <w:rStyle w:val="a9"/>
         <w:noProof/>
       </w:rPr>
-      <w:t>17</w:t>
+      <w:t>16</w:t>
     </w:r>
     <w:r>
       <w:rPr>
@@ -26315,7 +26345,7 @@
 </file>
 
 <file path=customXml/itemProps1.xml><?xml version="1.0" encoding="utf-8"?>
-<ds:datastoreItem xmlns:ds="http://schemas.openxmlformats.org/officeDocument/2006/customXml" ds:itemID="{587D550D-9AC4-494F-B741-D046C3BCD07F}">
+<ds:datastoreItem xmlns:ds="http://schemas.openxmlformats.org/officeDocument/2006/customXml" ds:itemID="{396CD89F-16F1-45E3-8D93-3E61A5B3C02E}">
   <ds:schemaRefs>
     <ds:schemaRef ds:uri="http://schemas.openxmlformats.org/officeDocument/2006/bibliography"/>
   </ds:schemaRefs>

</xml_diff>

<commit_message>
Change title for figures and tables
</commit_message>
<xml_diff>
--- a/2013级本科毕设开题检查要求+报告模板+样例/软件学院本科毕业设计（论文）开题报告+1133730206+李天宝.docx
+++ b/2013级本科毕设开题检查要求+报告模板+样例/软件学院本科毕业设计（论文）开题报告+1133730206+李天宝.docx
@@ -4027,12 +4027,6 @@
         </w:rPr>
         <w:t>问题仍然没有解决。</w:t>
       </w:r>
-      <w:r>
-        <w:rPr>
-          <w:rStyle w:val="af"/>
-        </w:rPr>
-        <w:footnoteReference w:id="1"/>
-      </w:r>
     </w:p>
     <w:p>
       <w:pPr>
@@ -4135,14 +4129,14 @@
         <w:rPr>
           <w:rFonts w:hint="eastAsia"/>
         </w:rPr>
-        <w:t>（数量、速度、多样性、真实性）有着一定程度上的不同。首先，单一数据源无法为单一目标</w:t>
+        <w:t>（数量、速度、多样性、真实性）有着一定程度上的不同。首先，单一数据源无法为单一目标储存如此大量的数据。其次，很多数据源是动态的，总会有很多数据源在生</w:t>
       </w:r>
       <w:r>
         <w:rPr>
           <w:rFonts w:hint="eastAsia"/>
         </w:rPr>
         <w:lastRenderedPageBreak/>
-        <w:t>储存如此大量的数据。其次，很多数据源是动态的，总会有很多数据源在生成、消失，或者某些数据源改变</w:t>
+        <w:t>成、消失，或者某些数据源改变</w:t>
       </w:r>
       <w:r>
         <w:rPr>
@@ -4471,12 +4465,34 @@
         <w:rPr>
           <w:rFonts w:hint="eastAsia"/>
         </w:rPr>
-        <w:t>：</w:t>
+        <w:t>，如图</w:t>
+      </w:r>
+      <w:r>
+        <w:t>2</w:t>
+      </w:r>
+      <w:r>
+        <w:rPr>
+          <w:rFonts w:hint="eastAsia"/>
+        </w:rPr>
+        <w:t>-</w:t>
+      </w:r>
+      <w:r>
+        <w:t>1</w:t>
+      </w:r>
+      <w:r>
+        <w:t>所示</w:t>
+      </w:r>
+      <w:r>
+        <w:rPr>
+          <w:rFonts w:hint="eastAsia"/>
+        </w:rPr>
+        <w:t>。</w:t>
       </w:r>
     </w:p>
     <w:p>
       <w:pPr>
         <w:pStyle w:val="af6"/>
+        <w:keepNext/>
       </w:pPr>
       <w:r>
         <w:object w:dxaOrig="7803" w:dyaOrig="1172" w14:anchorId="569D49C5">
@@ -4499,22 +4515,25 @@
             <v:path o:extrusionok="f" gradientshapeok="t" o:connecttype="rect"/>
             <o:lock v:ext="edit" aspectratio="t"/>
           </v:shapetype>
-          <v:shape id="_x0000_i1025" type="#_x0000_t75" style="width:389.9pt;height:58.4pt" o:ole="">
+          <v:shape id="_x0000_i1027" type="#_x0000_t75" style="width:389.9pt;height:58.4pt" o:ole="">
             <v:imagedata r:id="rId13" o:title=""/>
           </v:shape>
-          <o:OLEObject Type="Embed" ProgID="Visio.Drawing.15" ShapeID="_x0000_i1025" DrawAspect="Content" ObjectID="_1540641176" r:id="rId14"/>
+          <o:OLEObject Type="Embed" ProgID="Visio.Drawing.15" ShapeID="_x0000_i1027" DrawAspect="Content" ObjectID="_1541232316" r:id="rId14"/>
         </w:object>
       </w:r>
     </w:p>
     <w:p>
       <w:pPr>
         <w:pStyle w:val="af6"/>
-      </w:pPr>
-      <w:r>
-        <w:rPr>
-          <w:rFonts w:hint="eastAsia"/>
-        </w:rPr>
-        <w:t>图片</w:t>
+        <w:rPr>
+          <w:rFonts w:hint="eastAsia"/>
+        </w:rPr>
+      </w:pPr>
+      <w:r>
+        <w:rPr>
+          <w:rFonts w:hint="eastAsia"/>
+        </w:rPr>
+        <w:t>图</w:t>
       </w:r>
       <w:r>
         <w:rPr>
@@ -4523,6 +4542,12 @@
         <w:t xml:space="preserve"> </w:t>
       </w:r>
       <w:r>
+        <w:t>2</w:t>
+      </w:r>
+      <w:r>
+        <w:noBreakHyphen/>
+      </w:r>
+      <w:r>
         <w:fldChar w:fldCharType="begin"/>
       </w:r>
       <w:r>
@@ -4538,13 +4563,13 @@
         <w:rPr>
           <w:rFonts w:hint="eastAsia"/>
         </w:rPr>
-        <w:instrText>图片</w:instrText>
-      </w:r>
-      <w:r>
-        <w:rPr>
-          <w:rFonts w:hint="eastAsia"/>
-        </w:rPr>
-        <w:instrText xml:space="preserve"> \* ARABIC</w:instrText>
+        <w:instrText>图</w:instrText>
+      </w:r>
+      <w:r>
+        <w:rPr>
+          <w:rFonts w:hint="eastAsia"/>
+        </w:rPr>
+        <w:instrText xml:space="preserve"> \* ARABIC \s 1</w:instrText>
       </w:r>
       <w:r>
         <w:instrText xml:space="preserve"> </w:instrText>
@@ -4562,6 +4587,9 @@
         <w:fldChar w:fldCharType="end"/>
       </w:r>
       <w:r>
+        <w:rPr>
+          <w:rFonts w:hint="eastAsia"/>
+        </w:rPr>
         <w:t>数据集成流程</w:t>
       </w:r>
     </w:p>
@@ -5217,7 +5245,25 @@
         <w:rPr>
           <w:rFonts w:hint="eastAsia"/>
         </w:rPr>
-        <w:t>个数据库的数据，并在下表中展示出它们的数据库模式。</w:t>
+        <w:t>个数据库的数据，并在</w:t>
+      </w:r>
+      <w:r>
+        <w:rPr>
+          <w:rFonts w:hint="eastAsia"/>
+        </w:rPr>
+        <w:t>表</w:t>
+      </w:r>
+      <w:r>
+        <w:rPr>
+          <w:rFonts w:hint="eastAsia"/>
+        </w:rPr>
+        <w:t>3-1</w:t>
+      </w:r>
+      <w:r>
+        <w:rPr>
+          <w:rFonts w:hint="eastAsia"/>
+        </w:rPr>
+        <w:t>中展示出它们的数据库模式。</w:t>
       </w:r>
     </w:p>
     <w:p>
@@ -5229,13 +5275,16 @@
         <w:rPr>
           <w:rFonts w:hint="eastAsia"/>
         </w:rPr>
-        <w:t>表格</w:t>
+        <w:t>表</w:t>
       </w:r>
       <w:r>
         <w:rPr>
           <w:rFonts w:hint="eastAsia"/>
         </w:rPr>
         <w:t xml:space="preserve"> </w:t>
+      </w:r>
+      <w:r>
+        <w:t>3-</w:t>
       </w:r>
       <w:r>
         <w:fldChar w:fldCharType="begin"/>
@@ -5971,7 +6020,7 @@
           <w:b w:val="0"/>
         </w:rPr>
       </w:pPr>
-      <w:bookmarkStart w:id="30" w:name="_Toc466732849"/>
+      <w:bookmarkStart w:id="31" w:name="_Toc466732849"/>
       <w:r>
         <w:rPr>
           <w:b w:val="0"/>
@@ -5987,7 +6036,7 @@
       <w:bookmarkEnd w:id="27"/>
       <w:bookmarkEnd w:id="28"/>
       <w:bookmarkEnd w:id="29"/>
-      <w:bookmarkEnd w:id="30"/>
+      <w:bookmarkEnd w:id="31"/>
     </w:p>
     <w:p>
       <w:pPr>
@@ -5995,9 +6044,9 @@
         <w:spacing w:line="300" w:lineRule="auto"/>
         <w:ind w:firstLineChars="200" w:firstLine="498"/>
       </w:pPr>
-      <w:bookmarkStart w:id="31" w:name="_Toc149497199"/>
-      <w:bookmarkStart w:id="32" w:name="_Toc149497354"/>
-      <w:bookmarkStart w:id="33" w:name="_Toc149499159"/>
+      <w:bookmarkStart w:id="32" w:name="_Toc149497199"/>
+      <w:bookmarkStart w:id="33" w:name="_Toc149497354"/>
+      <w:bookmarkStart w:id="34" w:name="_Toc149499159"/>
       <w:r>
         <w:t>对于一个模式集成平台</w:t>
       </w:r>
@@ -6076,14 +6125,14 @@
           <w:b w:val="0"/>
         </w:rPr>
       </w:pPr>
-      <w:bookmarkStart w:id="34" w:name="_Toc466732850"/>
+      <w:bookmarkStart w:id="35" w:name="_Toc466732850"/>
       <w:smartTag w:uri="urn:schemas-microsoft-com:office:smarttags" w:element="chsdate">
         <w:smartTagPr>
+          <w:attr w:name="Year" w:val="1899"/>
+          <w:attr w:name="Month" w:val="12"/>
+          <w:attr w:name="Day" w:val="30"/>
+          <w:attr w:name="IsLunarDate" w:val="False"/>
           <w:attr w:name="IsROCDate" w:val="False"/>
-          <w:attr w:name="IsLunarDate" w:val="False"/>
-          <w:attr w:name="Day" w:val="30"/>
-          <w:attr w:name="Month" w:val="12"/>
-          <w:attr w:name="Year" w:val="1899"/>
         </w:smartTagPr>
         <w:r>
           <w:rPr>
@@ -6105,9 +6154,9 @@
         </w:rPr>
         <w:t>系统</w:t>
       </w:r>
-      <w:bookmarkEnd w:id="31"/>
       <w:bookmarkEnd w:id="32"/>
       <w:bookmarkEnd w:id="33"/>
+      <w:bookmarkEnd w:id="34"/>
       <w:r>
         <w:rPr>
           <w:rFonts w:hint="eastAsia"/>
@@ -6122,7 +6171,7 @@
         </w:rPr>
         <w:t>需求</w:t>
       </w:r>
-      <w:bookmarkEnd w:id="34"/>
+      <w:bookmarkEnd w:id="35"/>
     </w:p>
     <w:p>
       <w:pPr>
@@ -6200,6 +6249,12 @@
         <w:rPr>
           <w:rFonts w:hint="eastAsia"/>
         </w:rPr>
+        <w:t>3-</w:t>
+      </w:r>
+      <w:r>
+        <w:rPr>
+          <w:rFonts w:hint="eastAsia"/>
+        </w:rPr>
         <w:t>2</w:t>
       </w:r>
       <w:r>
@@ -6218,13 +6273,13 @@
         <w:rPr>
           <w:rFonts w:hint="eastAsia"/>
         </w:rPr>
-        <w:t>表格</w:t>
-      </w:r>
-      <w:r>
-        <w:rPr>
-          <w:rFonts w:hint="eastAsia"/>
-        </w:rPr>
-        <w:t xml:space="preserve"> </w:t>
+        <w:t>表</w:t>
+      </w:r>
+      <w:r>
+        <w:rPr>
+          <w:rFonts w:hint="eastAsia"/>
+        </w:rPr>
+        <w:t>3-</w:t>
       </w:r>
       <w:r>
         <w:fldChar w:fldCharType="begin"/>
@@ -6703,6 +6758,9 @@
         <w:t>3</w:t>
       </w:r>
       <w:r>
+        <w:t>-3</w:t>
+      </w:r>
+      <w:r>
         <w:rPr>
           <w:rFonts w:hint="eastAsia"/>
         </w:rPr>
@@ -6718,13 +6776,13 @@
         <w:rPr>
           <w:rFonts w:hint="eastAsia"/>
         </w:rPr>
-        <w:t>表格</w:t>
-      </w:r>
-      <w:r>
-        <w:rPr>
-          <w:rFonts w:hint="eastAsia"/>
-        </w:rPr>
-        <w:t xml:space="preserve"> </w:t>
+        <w:t>表</w:t>
+      </w:r>
+      <w:r>
+        <w:rPr>
+          <w:rFonts w:hint="eastAsia"/>
+        </w:rPr>
+        <w:t>3-</w:t>
       </w:r>
       <w:r>
         <w:fldChar w:fldCharType="begin"/>
@@ -7129,6 +7187,12 @@
         <w:t>语义整合模块主要功能点如表</w:t>
       </w:r>
       <w:r>
+        <w:rPr>
+          <w:rFonts w:hint="eastAsia"/>
+        </w:rPr>
+        <w:t>3-</w:t>
+      </w:r>
+      <w:r>
         <w:t>4</w:t>
       </w:r>
       <w:r>
@@ -7147,13 +7211,13 @@
         <w:rPr>
           <w:rFonts w:hint="eastAsia"/>
         </w:rPr>
-        <w:t>表格</w:t>
-      </w:r>
-      <w:r>
-        <w:rPr>
-          <w:rFonts w:hint="eastAsia"/>
-        </w:rPr>
-        <w:t xml:space="preserve"> </w:t>
+        <w:t>表</w:t>
+      </w:r>
+      <w:r>
+        <w:rPr>
+          <w:rFonts w:hint="eastAsia"/>
+        </w:rPr>
+        <w:t>3-</w:t>
       </w:r>
       <w:r>
         <w:fldChar w:fldCharType="begin"/>
@@ -7497,6 +7561,12 @@
         <w:t>模块主要功能点如表</w:t>
       </w:r>
       <w:r>
+        <w:rPr>
+          <w:rFonts w:hint="eastAsia"/>
+        </w:rPr>
+        <w:t>3-</w:t>
+      </w:r>
+      <w:r>
         <w:t>5</w:t>
       </w:r>
       <w:r>
@@ -7515,13 +7585,13 @@
         <w:rPr>
           <w:rFonts w:hint="eastAsia"/>
         </w:rPr>
-        <w:t>表格</w:t>
-      </w:r>
-      <w:r>
-        <w:rPr>
-          <w:rFonts w:hint="eastAsia"/>
-        </w:rPr>
-        <w:t xml:space="preserve"> </w:t>
+        <w:t>表</w:t>
+      </w:r>
+      <w:r>
+        <w:rPr>
+          <w:rFonts w:hint="eastAsia"/>
+        </w:rPr>
+        <w:t>3-</w:t>
       </w:r>
       <w:r>
         <w:fldChar w:fldCharType="begin"/>
@@ -7903,7 +7973,7 @@
         <w:t>模块主要功能点如表</w:t>
       </w:r>
       <w:r>
-        <w:t>5</w:t>
+        <w:t>3-6</w:t>
       </w:r>
       <w:r>
         <w:rPr>
@@ -7921,13 +7991,13 @@
         <w:rPr>
           <w:rFonts w:hint="eastAsia"/>
         </w:rPr>
-        <w:t>表格</w:t>
-      </w:r>
-      <w:r>
-        <w:rPr>
-          <w:rFonts w:hint="eastAsia"/>
-        </w:rPr>
-        <w:t xml:space="preserve"> </w:t>
+        <w:t>表</w:t>
+      </w:r>
+      <w:r>
+        <w:rPr>
+          <w:rFonts w:hint="eastAsia"/>
+        </w:rPr>
+        <w:t>3-</w:t>
       </w:r>
       <w:r>
         <w:fldChar w:fldCharType="begin"/>
@@ -8206,10 +8276,10 @@
           <w:b w:val="0"/>
         </w:rPr>
       </w:pPr>
-      <w:bookmarkStart w:id="35" w:name="_Toc149497201"/>
-      <w:bookmarkStart w:id="36" w:name="_Toc149497356"/>
-      <w:bookmarkStart w:id="37" w:name="_Toc149499161"/>
-      <w:bookmarkStart w:id="38" w:name="_Toc466732851"/>
+      <w:bookmarkStart w:id="36" w:name="_Toc149497201"/>
+      <w:bookmarkStart w:id="37" w:name="_Toc149497356"/>
+      <w:bookmarkStart w:id="38" w:name="_Toc149499161"/>
+      <w:bookmarkStart w:id="39" w:name="_Toc466732851"/>
       <w:r>
         <w:rPr>
           <w:b w:val="0"/>
@@ -8249,10 +8319,10 @@
         </w:rPr>
         <w:t>需求</w:t>
       </w:r>
-      <w:bookmarkEnd w:id="35"/>
       <w:bookmarkEnd w:id="36"/>
       <w:bookmarkEnd w:id="37"/>
       <w:bookmarkEnd w:id="38"/>
+      <w:bookmarkEnd w:id="39"/>
     </w:p>
     <w:p>
       <w:pPr>
@@ -8523,10 +8593,10 @@
           <w:b w:val="0"/>
         </w:rPr>
       </w:pPr>
-      <w:bookmarkStart w:id="39" w:name="_Toc149497204"/>
-      <w:bookmarkStart w:id="40" w:name="_Toc149497359"/>
-      <w:bookmarkStart w:id="41" w:name="_Toc149499164"/>
-      <w:bookmarkStart w:id="42" w:name="_Toc466732852"/>
+      <w:bookmarkStart w:id="40" w:name="_Toc149497204"/>
+      <w:bookmarkStart w:id="41" w:name="_Toc149497359"/>
+      <w:bookmarkStart w:id="42" w:name="_Toc149499164"/>
+      <w:bookmarkStart w:id="43" w:name="_Toc466732852"/>
       <w:r>
         <w:rPr>
           <w:b w:val="0"/>
@@ -8546,10 +8616,10 @@
         </w:rPr>
         <w:t>设计方案</w:t>
       </w:r>
-      <w:bookmarkEnd w:id="39"/>
       <w:bookmarkEnd w:id="40"/>
       <w:bookmarkEnd w:id="41"/>
       <w:bookmarkEnd w:id="42"/>
+      <w:bookmarkEnd w:id="43"/>
     </w:p>
     <w:p>
       <w:pPr>
@@ -8568,17 +8638,17 @@
           <w:b w:val="0"/>
         </w:rPr>
       </w:pPr>
-      <w:bookmarkStart w:id="43" w:name="_Toc149497205"/>
-      <w:bookmarkStart w:id="44" w:name="_Toc149497360"/>
-      <w:bookmarkStart w:id="45" w:name="_Toc149499165"/>
-      <w:bookmarkStart w:id="46" w:name="_Toc466732853"/>
+      <w:bookmarkStart w:id="44" w:name="_Toc149497205"/>
+      <w:bookmarkStart w:id="45" w:name="_Toc149497360"/>
+      <w:bookmarkStart w:id="46" w:name="_Toc149499165"/>
+      <w:bookmarkStart w:id="47" w:name="_Toc466732853"/>
       <w:smartTag w:uri="urn:schemas-microsoft-com:office:smarttags" w:element="chsdate">
         <w:smartTagPr>
+          <w:attr w:name="IsROCDate" w:val="False"/>
+          <w:attr w:name="IsLunarDate" w:val="False"/>
+          <w:attr w:name="Day" w:val="30"/>
+          <w:attr w:name="Month" w:val="12"/>
           <w:attr w:name="Year" w:val="1899"/>
-          <w:attr w:name="Month" w:val="12"/>
-          <w:attr w:name="Day" w:val="30"/>
-          <w:attr w:name="IsLunarDate" w:val="False"/>
-          <w:attr w:name="IsROCDate" w:val="False"/>
         </w:smartTagPr>
         <w:r>
           <w:rPr>
@@ -8593,9 +8663,9 @@
         </w:rPr>
         <w:t xml:space="preserve"> </w:t>
       </w:r>
-      <w:bookmarkEnd w:id="43"/>
       <w:bookmarkEnd w:id="44"/>
       <w:bookmarkEnd w:id="45"/>
+      <w:bookmarkEnd w:id="46"/>
       <w:r>
         <w:rPr>
           <w:rFonts w:hint="eastAsia"/>
@@ -8603,7 +8673,7 @@
         </w:rPr>
         <w:t>系统功能结构图</w:t>
       </w:r>
-      <w:bookmarkEnd w:id="46"/>
+      <w:bookmarkEnd w:id="47"/>
     </w:p>
     <w:p>
       <w:pPr>
@@ -8615,12 +8685,12 @@
         <w:rPr>
           <w:noProof/>
         </w:rPr>
-        <w:object w:dxaOrig="1440" w:dyaOrig="1440" w14:anchorId="5222D1D6">
+        <w:object w:dxaOrig="0" w:dyaOrig="0" w14:anchorId="5222D1D6">
           <v:shape id="_x0000_s1028" type="#_x0000_t75" style="position:absolute;left:0;text-align:left;margin-left:-14.05pt;margin-top:57.8pt;width:459.75pt;height:353.25pt;z-index:251663872;mso-position-horizontal-relative:text;mso-position-vertical-relative:text" wrapcoords="458 688 458 20866 21107 20866 21107 688 458 688">
             <v:imagedata r:id="rId15" o:title=""/>
             <w10:wrap type="tight"/>
           </v:shape>
-          <o:OLEObject Type="Embed" ProgID="Visio.Drawing.15" ShapeID="_x0000_s1028" DrawAspect="Content" ObjectID="_1540641179" r:id="rId16"/>
+          <o:OLEObject Type="Embed" ProgID="Visio.Drawing.15" ShapeID="_x0000_s1028" DrawAspect="Content" ObjectID="_1541232319" r:id="rId16"/>
         </w:object>
       </w:r>
       <w:r>
@@ -8684,7 +8754,7 @@
         <w:rPr>
           <w:rFonts w:hint="eastAsia"/>
         </w:rPr>
-        <w:t>2</w:t>
+        <w:t>3-1</w:t>
       </w:r>
       <w:r>
         <w:rPr>
@@ -8706,72 +8776,20 @@
           <w:rFonts w:hint="eastAsia"/>
           <w:sz w:val="22"/>
         </w:rPr>
-        <w:t>图片</w:t>
+        <w:t>图</w:t>
       </w:r>
       <w:r>
         <w:rPr>
           <w:rFonts w:hint="eastAsia"/>
           <w:sz w:val="22"/>
         </w:rPr>
-        <w:t xml:space="preserve"> </w:t>
+        <w:t>3-</w:t>
       </w:r>
       <w:r>
         <w:rPr>
           <w:sz w:val="22"/>
         </w:rPr>
-        <w:fldChar w:fldCharType="begin"/>
-      </w:r>
-      <w:r>
-        <w:rPr>
-          <w:sz w:val="22"/>
-        </w:rPr>
-        <w:instrText xml:space="preserve"> </w:instrText>
-      </w:r>
-      <w:r>
-        <w:rPr>
-          <w:rFonts w:hint="eastAsia"/>
-          <w:sz w:val="22"/>
-        </w:rPr>
-        <w:instrText xml:space="preserve">SEQ </w:instrText>
-      </w:r>
-      <w:r>
-        <w:rPr>
-          <w:rFonts w:hint="eastAsia"/>
-          <w:sz w:val="22"/>
-        </w:rPr>
-        <w:instrText>图片</w:instrText>
-      </w:r>
-      <w:r>
-        <w:rPr>
-          <w:rFonts w:hint="eastAsia"/>
-          <w:sz w:val="22"/>
-        </w:rPr>
-        <w:instrText xml:space="preserve"> \* ARABIC</w:instrText>
-      </w:r>
-      <w:r>
-        <w:rPr>
-          <w:sz w:val="22"/>
-        </w:rPr>
-        <w:instrText xml:space="preserve"> </w:instrText>
-      </w:r>
-      <w:r>
-        <w:rPr>
-          <w:sz w:val="22"/>
-        </w:rPr>
-        <w:fldChar w:fldCharType="separate"/>
-      </w:r>
-      <w:r>
-        <w:rPr>
-          <w:noProof/>
-          <w:sz w:val="22"/>
-        </w:rPr>
-        <w:t>2</w:t>
-      </w:r>
-      <w:r>
-        <w:rPr>
-          <w:sz w:val="22"/>
-        </w:rPr>
-        <w:fldChar w:fldCharType="end"/>
+        <w:t>1</w:t>
       </w:r>
       <w:r>
         <w:rPr>
@@ -8809,14 +8827,14 @@
           <w:b w:val="0"/>
         </w:rPr>
       </w:pPr>
-      <w:bookmarkStart w:id="47" w:name="_Toc466732854"/>
+      <w:bookmarkStart w:id="48" w:name="_Toc466732854"/>
       <w:smartTag w:uri="urn:schemas-microsoft-com:office:smarttags" w:element="chsdate">
         <w:smartTagPr>
+          <w:attr w:name="Year" w:val="1899"/>
+          <w:attr w:name="Month" w:val="12"/>
+          <w:attr w:name="Day" w:val="30"/>
+          <w:attr w:name="IsLunarDate" w:val="False"/>
           <w:attr w:name="IsROCDate" w:val="False"/>
-          <w:attr w:name="IsLunarDate" w:val="False"/>
-          <w:attr w:name="Day" w:val="30"/>
-          <w:attr w:name="Month" w:val="12"/>
-          <w:attr w:name="Year" w:val="1899"/>
         </w:smartTagPr>
         <w:r>
           <w:rPr>
@@ -8845,7 +8863,7 @@
         </w:rPr>
         <w:t>系统主要流程用例图</w:t>
       </w:r>
-      <w:bookmarkEnd w:id="47"/>
+      <w:bookmarkEnd w:id="48"/>
     </w:p>
     <w:p>
       <w:pPr>
@@ -8861,6 +8879,9 @@
         <w:t>3</w:t>
       </w:r>
       <w:r>
+        <w:t>-2</w:t>
+      </w:r>
+      <w:r>
         <w:rPr>
           <w:rFonts w:hint="eastAsia"/>
         </w:rPr>
@@ -8876,7 +8897,7 @@
         <w:rPr>
           <w:rFonts w:hint="eastAsia"/>
         </w:rPr>
-        <w:t>继承</w:t>
+        <w:t>集成</w:t>
       </w:r>
       <w:r>
         <w:rPr>
@@ -8907,10 +8928,10 @@
       </w:pPr>
       <w:r>
         <w:object w:dxaOrig="6548" w:dyaOrig="8741" w14:anchorId="6D087906">
-          <v:shape id="_x0000_i1026" type="#_x0000_t75" style="width:327.4pt;height:436.75pt" o:ole="">
+          <v:shape id="_x0000_i1025" type="#_x0000_t75" style="width:327.4pt;height:436.75pt" o:ole="">
             <v:imagedata r:id="rId17" o:title=""/>
           </v:shape>
-          <o:OLEObject Type="Embed" ProgID="Visio.Drawing.15" ShapeID="_x0000_i1026" DrawAspect="Content" ObjectID="_1540641177" r:id="rId18"/>
+          <o:OLEObject Type="Embed" ProgID="Visio.Drawing.15" ShapeID="_x0000_i1025" DrawAspect="Content" ObjectID="_1541232317" r:id="rId18"/>
         </w:object>
       </w:r>
     </w:p>
@@ -8922,52 +8943,13 @@
         <w:rPr>
           <w:rFonts w:hint="eastAsia"/>
         </w:rPr>
-        <w:t>图片</w:t>
-      </w:r>
-      <w:r>
-        <w:rPr>
-          <w:rFonts w:hint="eastAsia"/>
-        </w:rPr>
-        <w:t xml:space="preserve"> </w:t>
-      </w:r>
-      <w:r>
-        <w:fldChar w:fldCharType="begin"/>
-      </w:r>
-      <w:r>
-        <w:instrText xml:space="preserve"> </w:instrText>
-      </w:r>
-      <w:r>
-        <w:rPr>
-          <w:rFonts w:hint="eastAsia"/>
-        </w:rPr>
-        <w:instrText xml:space="preserve">SEQ </w:instrText>
-      </w:r>
-      <w:r>
-        <w:rPr>
-          <w:rFonts w:hint="eastAsia"/>
-        </w:rPr>
-        <w:instrText>图片</w:instrText>
-      </w:r>
-      <w:r>
-        <w:rPr>
-          <w:rFonts w:hint="eastAsia"/>
-        </w:rPr>
-        <w:instrText xml:space="preserve"> \* ARABIC</w:instrText>
-      </w:r>
-      <w:r>
-        <w:instrText xml:space="preserve"> </w:instrText>
-      </w:r>
-      <w:r>
-        <w:fldChar w:fldCharType="separate"/>
-      </w:r>
-      <w:r>
-        <w:rPr>
-          <w:noProof/>
-        </w:rPr>
-        <w:t>3</w:t>
-      </w:r>
-      <w:r>
-        <w:fldChar w:fldCharType="end"/>
+        <w:t>图</w:t>
+      </w:r>
+      <w:r>
+        <w:rPr>
+          <w:rFonts w:hint="eastAsia"/>
+        </w:rPr>
+        <w:t>3-2</w:t>
       </w:r>
       <w:r>
         <w:t>系统用例图</w:t>
@@ -8990,14 +8972,14 @@
           <w:b w:val="0"/>
         </w:rPr>
       </w:pPr>
-      <w:bookmarkStart w:id="48" w:name="_Toc466732855"/>
+      <w:bookmarkStart w:id="49" w:name="_Toc466732855"/>
       <w:smartTag w:uri="urn:schemas-microsoft-com:office:smarttags" w:element="chsdate">
         <w:smartTagPr>
+          <w:attr w:name="Year" w:val="1899"/>
+          <w:attr w:name="Month" w:val="12"/>
+          <w:attr w:name="Day" w:val="30"/>
+          <w:attr w:name="IsLunarDate" w:val="False"/>
           <w:attr w:name="IsROCDate" w:val="False"/>
-          <w:attr w:name="IsLunarDate" w:val="False"/>
-          <w:attr w:name="Day" w:val="30"/>
-          <w:attr w:name="Month" w:val="12"/>
-          <w:attr w:name="Year" w:val="1899"/>
         </w:smartTagPr>
         <w:r>
           <w:rPr>
@@ -9026,7 +9008,7 @@
         </w:rPr>
         <w:t>系统主要流程活动图</w:t>
       </w:r>
-      <w:bookmarkEnd w:id="48"/>
+      <w:bookmarkEnd w:id="49"/>
     </w:p>
     <w:p>
       <w:pPr>
@@ -9041,7 +9023,7 @@
         <w:rPr>
           <w:rFonts w:hint="eastAsia"/>
         </w:rPr>
-        <w:t>4</w:t>
+        <w:t>3-3</w:t>
       </w:r>
       <w:r>
         <w:rPr>
@@ -9084,10 +9066,10 @@
       </w:pPr>
       <w:r>
         <w:object w:dxaOrig="4935" w:dyaOrig="16649" w14:anchorId="0C022F20">
-          <v:shape id="_x0000_i1027" type="#_x0000_t75" style="width:175.9pt;height:565.8pt" o:ole="">
+          <v:shape id="_x0000_i1026" type="#_x0000_t75" style="width:175.9pt;height:565.8pt" o:ole="">
             <v:imagedata r:id="rId19" o:title=""/>
           </v:shape>
-          <o:OLEObject Type="Embed" ProgID="Visio.Drawing.15" ShapeID="_x0000_i1027" DrawAspect="Content" ObjectID="_1540641178" r:id="rId20"/>
+          <o:OLEObject Type="Embed" ProgID="Visio.Drawing.15" ShapeID="_x0000_i1026" DrawAspect="Content" ObjectID="_1541232318" r:id="rId20"/>
         </w:object>
       </w:r>
     </w:p>
@@ -9099,52 +9081,13 @@
         <w:rPr>
           <w:rFonts w:hint="eastAsia"/>
         </w:rPr>
-        <w:t>图片</w:t>
-      </w:r>
-      <w:r>
-        <w:rPr>
-          <w:rFonts w:hint="eastAsia"/>
-        </w:rPr>
-        <w:t xml:space="preserve"> </w:t>
-      </w:r>
-      <w:r>
-        <w:fldChar w:fldCharType="begin"/>
-      </w:r>
-      <w:r>
-        <w:instrText xml:space="preserve"> </w:instrText>
-      </w:r>
-      <w:r>
-        <w:rPr>
-          <w:rFonts w:hint="eastAsia"/>
-        </w:rPr>
-        <w:instrText xml:space="preserve">SEQ </w:instrText>
-      </w:r>
-      <w:r>
-        <w:rPr>
-          <w:rFonts w:hint="eastAsia"/>
-        </w:rPr>
-        <w:instrText>图片</w:instrText>
-      </w:r>
-      <w:r>
-        <w:rPr>
-          <w:rFonts w:hint="eastAsia"/>
-        </w:rPr>
-        <w:instrText xml:space="preserve"> \* ARABIC</w:instrText>
-      </w:r>
-      <w:r>
-        <w:instrText xml:space="preserve"> </w:instrText>
-      </w:r>
-      <w:r>
-        <w:fldChar w:fldCharType="separate"/>
-      </w:r>
-      <w:r>
-        <w:rPr>
-          <w:noProof/>
-        </w:rPr>
-        <w:t>4</w:t>
-      </w:r>
-      <w:r>
-        <w:fldChar w:fldCharType="end"/>
+        <w:t>图</w:t>
+      </w:r>
+      <w:r>
+        <w:rPr>
+          <w:rFonts w:hint="eastAsia"/>
+        </w:rPr>
+        <w:t>3-3</w:t>
       </w:r>
       <w:r>
         <w:t>系统活动图</w:t>
@@ -9172,10 +9115,10 @@
         <w:lastRenderedPageBreak/>
         <w:t xml:space="preserve"> </w:t>
       </w:r>
-      <w:bookmarkStart w:id="49" w:name="_Toc149497208"/>
-      <w:bookmarkStart w:id="50" w:name="_Toc149497363"/>
-      <w:bookmarkStart w:id="51" w:name="_Toc149499168"/>
-      <w:bookmarkStart w:id="52" w:name="_Toc466732856"/>
+      <w:bookmarkStart w:id="50" w:name="_Toc149497208"/>
+      <w:bookmarkStart w:id="51" w:name="_Toc149497363"/>
+      <w:bookmarkStart w:id="52" w:name="_Toc149499168"/>
+      <w:bookmarkStart w:id="53" w:name="_Toc466732856"/>
       <w:r>
         <w:rPr>
           <w:b w:val="0"/>
@@ -9190,13 +9133,13 @@
         </w:rPr>
         <w:t>开发环境和开发工具</w:t>
       </w:r>
-      <w:bookmarkStart w:id="53" w:name="_Toc149497209"/>
-      <w:bookmarkStart w:id="54" w:name="_Toc149497364"/>
-      <w:bookmarkStart w:id="55" w:name="_Toc149499169"/>
-      <w:bookmarkEnd w:id="49"/>
+      <w:bookmarkStart w:id="54" w:name="_Toc149497209"/>
+      <w:bookmarkStart w:id="55" w:name="_Toc149497364"/>
+      <w:bookmarkStart w:id="56" w:name="_Toc149499169"/>
       <w:bookmarkEnd w:id="50"/>
       <w:bookmarkEnd w:id="51"/>
       <w:bookmarkEnd w:id="52"/>
+      <w:bookmarkEnd w:id="53"/>
     </w:p>
     <w:p>
       <w:pPr>
@@ -9211,7 +9154,7 @@
           <w:b w:val="0"/>
         </w:rPr>
       </w:pPr>
-      <w:bookmarkStart w:id="56" w:name="_Toc466732857"/>
+      <w:bookmarkStart w:id="57" w:name="_Toc466732857"/>
       <w:r>
         <w:rPr>
           <w:b w:val="0"/>
@@ -9230,10 +9173,10 @@
         </w:rPr>
         <w:t>开发语言</w:t>
       </w:r>
-      <w:bookmarkEnd w:id="53"/>
       <w:bookmarkEnd w:id="54"/>
       <w:bookmarkEnd w:id="55"/>
       <w:bookmarkEnd w:id="56"/>
+      <w:bookmarkEnd w:id="57"/>
     </w:p>
     <w:p>
       <w:pPr>
@@ -9241,9 +9184,9 @@
         <w:spacing w:line="300" w:lineRule="auto"/>
         <w:ind w:firstLineChars="200" w:firstLine="498"/>
       </w:pPr>
-      <w:bookmarkStart w:id="57" w:name="_Toc149497210"/>
-      <w:bookmarkStart w:id="58" w:name="_Toc149497365"/>
-      <w:bookmarkStart w:id="59" w:name="_Toc149499170"/>
+      <w:bookmarkStart w:id="58" w:name="_Toc149497210"/>
+      <w:bookmarkStart w:id="59" w:name="_Toc149497365"/>
+      <w:bookmarkStart w:id="60" w:name="_Toc149499170"/>
       <w:r>
         <w:rPr>
           <w:rFonts w:hint="eastAsia"/>
@@ -9288,7 +9231,7 @@
           <w:b w:val="0"/>
         </w:rPr>
       </w:pPr>
-      <w:bookmarkStart w:id="60" w:name="_Toc466732858"/>
+      <w:bookmarkStart w:id="61" w:name="_Toc466732858"/>
       <w:r>
         <w:rPr>
           <w:b w:val="0"/>
@@ -9301,10 +9244,10 @@
         </w:rPr>
         <w:t>开发工具</w:t>
       </w:r>
-      <w:bookmarkEnd w:id="57"/>
       <w:bookmarkEnd w:id="58"/>
       <w:bookmarkEnd w:id="59"/>
       <w:bookmarkEnd w:id="60"/>
+      <w:bookmarkEnd w:id="61"/>
     </w:p>
     <w:p>
       <w:pPr>
@@ -9317,7 +9260,7 @@
         <w:t>如表</w:t>
       </w:r>
       <w:r>
-        <w:t>7</w:t>
+        <w:t>4-1</w:t>
       </w:r>
       <w:r>
         <w:rPr>
@@ -9335,52 +9278,13 @@
         <w:rPr>
           <w:rFonts w:hint="eastAsia"/>
         </w:rPr>
-        <w:t>表格</w:t>
-      </w:r>
-      <w:r>
-        <w:rPr>
-          <w:rFonts w:hint="eastAsia"/>
-        </w:rPr>
-        <w:t xml:space="preserve"> </w:t>
-      </w:r>
-      <w:r>
-        <w:fldChar w:fldCharType="begin"/>
-      </w:r>
-      <w:r>
-        <w:instrText xml:space="preserve"> </w:instrText>
-      </w:r>
-      <w:r>
-        <w:rPr>
-          <w:rFonts w:hint="eastAsia"/>
-        </w:rPr>
-        <w:instrText xml:space="preserve">SEQ </w:instrText>
-      </w:r>
-      <w:r>
-        <w:rPr>
-          <w:rFonts w:hint="eastAsia"/>
-        </w:rPr>
-        <w:instrText>表格</w:instrText>
-      </w:r>
-      <w:r>
-        <w:rPr>
-          <w:rFonts w:hint="eastAsia"/>
-        </w:rPr>
-        <w:instrText xml:space="preserve"> \* ARABIC</w:instrText>
-      </w:r>
-      <w:r>
-        <w:instrText xml:space="preserve"> </w:instrText>
-      </w:r>
-      <w:r>
-        <w:fldChar w:fldCharType="separate"/>
-      </w:r>
-      <w:r>
-        <w:rPr>
-          <w:noProof/>
-        </w:rPr>
-        <w:t>7</w:t>
-      </w:r>
-      <w:r>
-        <w:fldChar w:fldCharType="end"/>
+        <w:t>表</w:t>
+      </w:r>
+      <w:r>
+        <w:rPr>
+          <w:rFonts w:hint="eastAsia"/>
+        </w:rPr>
+        <w:t>4-1</w:t>
       </w:r>
       <w:r>
         <w:t>开发工具表</w:t>
@@ -9907,19 +9811,19 @@
           <w:b w:val="0"/>
         </w:rPr>
       </w:pPr>
-      <w:bookmarkStart w:id="61" w:name="_Toc149497211"/>
-      <w:bookmarkStart w:id="62" w:name="_Toc149497366"/>
-      <w:bookmarkStart w:id="63" w:name="_Toc149499171"/>
-      <w:bookmarkStart w:id="64" w:name="_Toc466732859"/>
+      <w:bookmarkStart w:id="62" w:name="_Toc149497211"/>
+      <w:bookmarkStart w:id="63" w:name="_Toc149497366"/>
+      <w:bookmarkStart w:id="64" w:name="_Toc149499171"/>
+      <w:bookmarkStart w:id="65" w:name="_Toc466732859"/>
       <w:r>
         <w:rPr>
           <w:b w:val="0"/>
         </w:rPr>
         <w:t>4.3</w:t>
       </w:r>
-      <w:bookmarkEnd w:id="61"/>
       <w:bookmarkEnd w:id="62"/>
       <w:bookmarkEnd w:id="63"/>
+      <w:bookmarkEnd w:id="64"/>
       <w:r>
         <w:rPr>
           <w:b w:val="0"/>
@@ -9932,7 +9836,7 @@
         </w:rPr>
         <w:t>开发环境</w:t>
       </w:r>
-      <w:bookmarkEnd w:id="64"/>
+      <w:bookmarkEnd w:id="65"/>
     </w:p>
     <w:p>
       <w:pPr>
@@ -10060,9 +9964,9 @@
         </w:rPr>
         <w:t>操作系统</w:t>
       </w:r>
-      <w:bookmarkStart w:id="65" w:name="_Toc149497212"/>
-      <w:bookmarkStart w:id="66" w:name="_Toc149497367"/>
-      <w:bookmarkStart w:id="67" w:name="_Toc149499172"/>
+      <w:bookmarkStart w:id="66" w:name="_Toc149497212"/>
+      <w:bookmarkStart w:id="67" w:name="_Toc149497367"/>
+      <w:bookmarkStart w:id="68" w:name="_Toc149499172"/>
     </w:p>
     <w:p>
       <w:pPr>
@@ -10121,7 +10025,7 @@
           <w:color w:val="000000"/>
         </w:rPr>
       </w:pPr>
-      <w:bookmarkStart w:id="68" w:name="_Toc466732860"/>
+      <w:bookmarkStart w:id="69" w:name="_Toc466732860"/>
       <w:r>
         <w:rPr>
           <w:b w:val="0"/>
@@ -10137,13 +10041,13 @@
         </w:rPr>
         <w:t>项目进度安排、预期达到的目标</w:t>
       </w:r>
-      <w:bookmarkStart w:id="69" w:name="_Toc149497213"/>
-      <w:bookmarkStart w:id="70" w:name="_Toc149497368"/>
-      <w:bookmarkStart w:id="71" w:name="_Toc149499173"/>
-      <w:bookmarkEnd w:id="65"/>
+      <w:bookmarkStart w:id="70" w:name="_Toc149497213"/>
+      <w:bookmarkStart w:id="71" w:name="_Toc149497368"/>
+      <w:bookmarkStart w:id="72" w:name="_Toc149499173"/>
       <w:bookmarkEnd w:id="66"/>
       <w:bookmarkEnd w:id="67"/>
       <w:bookmarkEnd w:id="68"/>
+      <w:bookmarkEnd w:id="69"/>
     </w:p>
     <w:p>
       <w:pPr>
@@ -10158,7 +10062,7 @@
           <w:b w:val="0"/>
         </w:rPr>
       </w:pPr>
-      <w:bookmarkStart w:id="72" w:name="_Toc466732861"/>
+      <w:bookmarkStart w:id="73" w:name="_Toc466732861"/>
       <w:r>
         <w:rPr>
           <w:b w:val="0"/>
@@ -10177,10 +10081,10 @@
         </w:rPr>
         <w:t>进度安排</w:t>
       </w:r>
-      <w:bookmarkEnd w:id="69"/>
       <w:bookmarkEnd w:id="70"/>
       <w:bookmarkEnd w:id="71"/>
       <w:bookmarkEnd w:id="72"/>
+      <w:bookmarkEnd w:id="73"/>
     </w:p>
     <w:p>
       <w:pPr>
@@ -10188,9 +10092,9 @@
         <w:spacing w:line="300" w:lineRule="auto"/>
         <w:ind w:firstLineChars="200" w:firstLine="498"/>
       </w:pPr>
-      <w:bookmarkStart w:id="73" w:name="_Toc149497214"/>
-      <w:bookmarkStart w:id="74" w:name="_Toc149497369"/>
-      <w:bookmarkStart w:id="75" w:name="_Toc149499174"/>
+      <w:bookmarkStart w:id="74" w:name="_Toc149497214"/>
+      <w:bookmarkStart w:id="75" w:name="_Toc149497369"/>
+      <w:bookmarkStart w:id="76" w:name="_Toc149499174"/>
       <w:r>
         <w:rPr>
           <w:rFonts w:hint="eastAsia"/>
@@ -10201,7 +10105,7 @@
         <w:rPr>
           <w:rFonts w:hint="eastAsia"/>
         </w:rPr>
-        <w:t>8</w:t>
+        <w:t>5-1</w:t>
       </w:r>
       <w:r>
         <w:rPr>
@@ -10222,49 +10126,7 @@
         <w:t>表格</w:t>
       </w:r>
       <w:r>
-        <w:rPr>
-          <w:rFonts w:hint="eastAsia"/>
-        </w:rPr>
-        <w:t xml:space="preserve"> </w:t>
-      </w:r>
-      <w:r>
-        <w:fldChar w:fldCharType="begin"/>
-      </w:r>
-      <w:r>
-        <w:instrText xml:space="preserve"> </w:instrText>
-      </w:r>
-      <w:r>
-        <w:rPr>
-          <w:rFonts w:hint="eastAsia"/>
-        </w:rPr>
-        <w:instrText xml:space="preserve">SEQ </w:instrText>
-      </w:r>
-      <w:r>
-        <w:rPr>
-          <w:rFonts w:hint="eastAsia"/>
-        </w:rPr>
-        <w:instrText>表格</w:instrText>
-      </w:r>
-      <w:r>
-        <w:rPr>
-          <w:rFonts w:hint="eastAsia"/>
-        </w:rPr>
-        <w:instrText xml:space="preserve"> \* ARABIC</w:instrText>
-      </w:r>
-      <w:r>
-        <w:instrText xml:space="preserve"> </w:instrText>
-      </w:r>
-      <w:r>
-        <w:fldChar w:fldCharType="separate"/>
-      </w:r>
-      <w:r>
-        <w:rPr>
-          <w:noProof/>
-        </w:rPr>
-        <w:t>8</w:t>
-      </w:r>
-      <w:r>
-        <w:fldChar w:fldCharType="end"/>
+        <w:t>5-1</w:t>
       </w:r>
       <w:r>
         <w:rPr>
@@ -13502,7 +13364,7 @@
           <w:b w:val="0"/>
         </w:rPr>
       </w:pPr>
-      <w:bookmarkStart w:id="76" w:name="_Toc466732862"/>
+      <w:bookmarkStart w:id="77" w:name="_Toc466732862"/>
       <w:r>
         <w:rPr>
           <w:b w:val="0"/>
@@ -13515,13 +13377,13 @@
         </w:rPr>
         <w:t>预期达到的目标</w:t>
       </w:r>
-      <w:bookmarkStart w:id="77" w:name="_Toc149497215"/>
-      <w:bookmarkStart w:id="78" w:name="_Toc149497370"/>
-      <w:bookmarkStart w:id="79" w:name="_Toc149499175"/>
-      <w:bookmarkEnd w:id="73"/>
+      <w:bookmarkStart w:id="78" w:name="_Toc149497215"/>
+      <w:bookmarkStart w:id="79" w:name="_Toc149497370"/>
+      <w:bookmarkStart w:id="80" w:name="_Toc149499175"/>
       <w:bookmarkEnd w:id="74"/>
       <w:bookmarkEnd w:id="75"/>
       <w:bookmarkEnd w:id="76"/>
+      <w:bookmarkEnd w:id="77"/>
     </w:p>
     <w:p>
       <w:pPr>
@@ -13700,7 +13562,7 @@
           <w:color w:val="000000"/>
         </w:rPr>
       </w:pPr>
-      <w:bookmarkStart w:id="80" w:name="_Toc466732863"/>
+      <w:bookmarkStart w:id="81" w:name="_Toc466732863"/>
       <w:r>
         <w:rPr>
           <w:b w:val="0"/>
@@ -13723,10 +13585,10 @@
         </w:rPr>
         <w:t>项目所需的条件和经费</w:t>
       </w:r>
-      <w:bookmarkEnd w:id="77"/>
       <w:bookmarkEnd w:id="78"/>
       <w:bookmarkEnd w:id="79"/>
       <w:bookmarkEnd w:id="80"/>
+      <w:bookmarkEnd w:id="81"/>
     </w:p>
     <w:p>
       <w:pPr>
@@ -14174,10 +14036,10 @@
           <w:color w:val="000000"/>
         </w:rPr>
       </w:pPr>
-      <w:bookmarkStart w:id="81" w:name="_Toc149497216"/>
-      <w:bookmarkStart w:id="82" w:name="_Toc149497371"/>
-      <w:bookmarkStart w:id="83" w:name="_Toc149499176"/>
-      <w:bookmarkStart w:id="84" w:name="_Toc466732864"/>
+      <w:bookmarkStart w:id="82" w:name="_Toc149497216"/>
+      <w:bookmarkStart w:id="83" w:name="_Toc149497371"/>
+      <w:bookmarkStart w:id="84" w:name="_Toc149499176"/>
+      <w:bookmarkStart w:id="85" w:name="_Toc466732864"/>
       <w:r>
         <w:rPr>
           <w:b w:val="0"/>
@@ -14214,10 +14076,10 @@
         </w:rPr>
         <w:t>措施</w:t>
       </w:r>
-      <w:bookmarkEnd w:id="81"/>
       <w:bookmarkEnd w:id="82"/>
       <w:bookmarkEnd w:id="83"/>
       <w:bookmarkEnd w:id="84"/>
+      <w:bookmarkEnd w:id="85"/>
     </w:p>
     <w:p>
       <w:pPr>
@@ -14225,9 +14087,9 @@
         <w:spacing w:line="300" w:lineRule="auto"/>
         <w:ind w:firstLineChars="200" w:firstLine="498"/>
       </w:pPr>
-      <w:bookmarkStart w:id="85" w:name="_Toc149497217"/>
-      <w:bookmarkStart w:id="86" w:name="_Toc149497372"/>
-      <w:bookmarkStart w:id="87" w:name="_Toc149499177"/>
+      <w:bookmarkStart w:id="86" w:name="_Toc149497217"/>
+      <w:bookmarkStart w:id="87" w:name="_Toc149497372"/>
+      <w:bookmarkStart w:id="88" w:name="_Toc149499177"/>
       <w:r>
         <w:rPr>
           <w:rFonts w:hint="eastAsia"/>
@@ -14247,9 +14109,9 @@
         <w:t>应对措施如下：</w:t>
       </w:r>
     </w:p>
-    <w:bookmarkEnd w:id="85"/>
     <w:bookmarkEnd w:id="86"/>
     <w:bookmarkEnd w:id="87"/>
+    <w:bookmarkEnd w:id="88"/>
     <w:p>
       <w:pPr>
         <w:pStyle w:val="afe"/>
@@ -14335,9 +14197,9 @@
       <w:r>
         <w:t>解决办法：</w:t>
       </w:r>
-      <w:bookmarkStart w:id="88" w:name="_Toc149497219"/>
-      <w:bookmarkStart w:id="89" w:name="_Toc149497374"/>
-      <w:bookmarkStart w:id="90" w:name="_Toc149499179"/>
+      <w:bookmarkStart w:id="89" w:name="_Toc149497219"/>
+      <w:bookmarkStart w:id="90" w:name="_Toc149497374"/>
+      <w:bookmarkStart w:id="91" w:name="_Toc149499179"/>
       <w:r>
         <w:rPr>
           <w:rFonts w:hint="eastAsia"/>
@@ -14366,9 +14228,9 @@
         <w:t>从中提取出我们所希望得到的关系</w:t>
       </w:r>
     </w:p>
-    <w:bookmarkEnd w:id="88"/>
     <w:bookmarkEnd w:id="89"/>
     <w:bookmarkEnd w:id="90"/>
+    <w:bookmarkEnd w:id="91"/>
     <w:p>
       <w:pPr>
         <w:pStyle w:val="afe"/>
@@ -14545,10 +14407,10 @@
           <w:color w:val="000000"/>
         </w:rPr>
       </w:pPr>
-      <w:bookmarkStart w:id="91" w:name="_Toc103682558"/>
-      <w:bookmarkStart w:id="92" w:name="_Toc180690319"/>
-      <w:bookmarkStart w:id="93" w:name="_Toc180898858"/>
-      <w:bookmarkStart w:id="94" w:name="_Toc466732865"/>
+      <w:bookmarkStart w:id="92" w:name="_Toc103682558"/>
+      <w:bookmarkStart w:id="93" w:name="_Toc180690319"/>
+      <w:bookmarkStart w:id="94" w:name="_Toc180898858"/>
+      <w:bookmarkStart w:id="95" w:name="_Toc466732865"/>
       <w:r>
         <w:rPr>
           <w:b w:val="0"/>
@@ -14557,10 +14419,10 @@
         <w:lastRenderedPageBreak/>
         <w:t>参考文献</w:t>
       </w:r>
-      <w:bookmarkEnd w:id="91"/>
       <w:bookmarkEnd w:id="92"/>
       <w:bookmarkEnd w:id="93"/>
       <w:bookmarkEnd w:id="94"/>
+      <w:bookmarkEnd w:id="95"/>
     </w:p>
     <w:p>
       <w:pPr>
@@ -14591,7 +14453,7 @@
           <w:b w:val="0"/>
         </w:rPr>
       </w:pPr>
-      <w:bookmarkStart w:id="95" w:name="_Toc466732866"/>
+      <w:bookmarkStart w:id="96" w:name="_Toc466732866"/>
       <w:r>
         <w:rPr>
           <w:b w:val="0"/>
@@ -14611,7 +14473,7 @@
         </w:rPr>
         <w:t>：哈尔滨工业大学毕业设计（论文）任务书</w:t>
       </w:r>
-      <w:bookmarkEnd w:id="95"/>
+      <w:bookmarkEnd w:id="96"/>
     </w:p>
     <w:tbl>
       <w:tblPr>
@@ -14981,25 +14843,7 @@
                                     <w:rPr>
                                       <w:rFonts w:hint="eastAsia"/>
                                     </w:rPr>
-                                    <w:t>数据集成是一个将具有不同</w:t>
-                                  </w:r>
-                                  <w:r>
-                                    <w:rPr>
-                                      <w:rFonts w:hint="eastAsia"/>
-                                    </w:rPr>
-                                    <w:t>概念、上下文、逻辑关系的数据文本进行合并，形成一个具有统一模式</w:t>
-                                  </w:r>
-                                  <w:r>
-                                    <w:rPr>
-                                      <w:rFonts w:hint="eastAsia"/>
-                                    </w:rPr>
-                                    <w:t>数据集</w:t>
-                                  </w:r>
-                                  <w:r>
-                                    <w:rPr>
-                                      <w:rFonts w:hint="eastAsia"/>
-                                    </w:rPr>
-                                    <w:t>的</w:t>
+                                    <w:t>数据集成是一个将具有不同概念、上下文、逻辑关系的数据文本进行合并，形成一个具有统一模式数据集的</w:t>
                                   </w:r>
                                   <w:r>
                                     <w:t>过程</w:t>
@@ -15041,25 +14885,7 @@
                               <w:rPr>
                                 <w:rFonts w:hint="eastAsia"/>
                               </w:rPr>
-                              <w:t>数据集成是一个将具有不同</w:t>
-                            </w:r>
-                            <w:r>
-                              <w:rPr>
-                                <w:rFonts w:hint="eastAsia"/>
-                              </w:rPr>
-                              <w:t>概念、上下文、逻辑关系的数据文本进行合并，形成一个具有统一模式</w:t>
-                            </w:r>
-                            <w:r>
-                              <w:rPr>
-                                <w:rFonts w:hint="eastAsia"/>
-                              </w:rPr>
-                              <w:t>数据集</w:t>
-                            </w:r>
-                            <w:r>
-                              <w:rPr>
-                                <w:rFonts w:hint="eastAsia"/>
-                              </w:rPr>
-                              <w:t>的</w:t>
+                              <w:t>数据集成是一个将具有不同概念、上下文、逻辑关系的数据文本进行合并，形成一个具有统一模式数据集的</w:t>
                             </w:r>
                             <w:r>
                               <w:t>过程</w:t>
@@ -19418,7 +19244,7 @@
           <w:b w:val="0"/>
         </w:rPr>
       </w:pPr>
-      <w:bookmarkStart w:id="96" w:name="_Toc466732867"/>
+      <w:bookmarkStart w:id="97" w:name="_Toc466732867"/>
       <w:r>
         <w:rPr>
           <w:b w:val="0"/>
@@ -19460,7 +19286,7 @@
         </w:rPr>
         <w:t>次开题检查记录表</w:t>
       </w:r>
-      <w:bookmarkEnd w:id="96"/>
+      <w:bookmarkEnd w:id="97"/>
     </w:p>
     <w:tbl>
       <w:tblPr>
@@ -21135,8 +20961,6 @@
         <w:spacing w:line="300" w:lineRule="auto"/>
         <w:ind w:firstLineChars="0" w:firstLine="0"/>
       </w:pPr>
-      <w:bookmarkStart w:id="97" w:name="_GoBack"/>
-      <w:bookmarkEnd w:id="97"/>
       <w:r>
         <w:rPr>
           <w:noProof/>
@@ -21540,7 +21364,16 @@
         <w:t xml:space="preserve"> </w:t>
       </w:r>
       <w:r>
-        <w:t>VLDB Endowment, 2(1):514{525, 2009.</w:t>
+        <w:t>VLDB Endowment, 2(1):514</w:t>
+      </w:r>
+      <w:r>
+        <w:rPr>
+          <w:rFonts w:hint="eastAsia"/>
+        </w:rPr>
+        <w:t>-</w:t>
+      </w:r>
+      <w:r>
+        <w:t>525, 2009.</w:t>
       </w:r>
     </w:p>
     <w:p>
@@ -21633,7 +21466,19 @@
         <w:t xml:space="preserve"> </w:t>
       </w:r>
       <w:r>
-        <w:t>processing. IEEE Data Eng. Bull., 24(4):28{34, 2001.</w:t>
+        <w:t>processing.</w:t>
+      </w:r>
+      <w:r>
+        <w:t xml:space="preserve"> IEEE Data Eng. Bull., 24(4):28</w:t>
+      </w:r>
+      <w:r>
+        <w:rPr>
+          <w:rFonts w:hint="eastAsia"/>
+        </w:rPr>
+        <w:t>-</w:t>
+      </w:r>
+      <w:r>
+        <w:t>34, 2001.</w:t>
       </w:r>
     </w:p>
     <w:p>
@@ -21666,7 +21511,16 @@
         <w:t xml:space="preserve"> </w:t>
       </w:r>
       <w:r>
-        <w:t>Knowledge discovery and data mining, pages 290{294.</w:t>
+        <w:t>Knowledge discovery and data mining, pages 290</w:t>
+      </w:r>
+      <w:r>
+        <w:rPr>
+          <w:rFonts w:hint="eastAsia"/>
+        </w:rPr>
+        <w:t>-</w:t>
+      </w:r>
+      <w:r>
+        <w:t>294.</w:t>
       </w:r>
       <w:r>
         <w:t xml:space="preserve"> </w:t>
@@ -21699,7 +21553,16 @@
         <w:t xml:space="preserve"> </w:t>
       </w:r>
       <w:r>
-        <w:t>Computers), 34(10):1853{1862, 2011.</w:t>
+        <w:t>Computers), 34(10):1853</w:t>
+      </w:r>
+      <w:r>
+        <w:rPr>
+          <w:rFonts w:hint="eastAsia"/>
+        </w:rPr>
+        <w:t>-</w:t>
+      </w:r>
+      <w:r>
+        <w:t>1862, 2011.</w:t>
       </w:r>
     </w:p>
     <w:p>
@@ -21747,7 +21610,16 @@
         <w:t xml:space="preserve"> </w:t>
       </w:r>
       <w:r>
-        <w:t>26(11):1022{1036, 1983.</w:t>
+        <w:t>26(11):1022</w:t>
+      </w:r>
+      <w:r>
+        <w:rPr>
+          <w:rFonts w:hint="eastAsia"/>
+        </w:rPr>
+        <w:t>-</w:t>
+      </w:r>
+      <w:r>
+        <w:t>1036, 1983.</w:t>
       </w:r>
     </w:p>
     <w:p>
@@ -21783,7 +21655,16 @@
         <w:t xml:space="preserve"> </w:t>
       </w:r>
       <w:r>
-        <w:t>documentation, 28(1):11{21, 1972.</w:t>
+        <w:t>documentation, 28(1):11</w:t>
+      </w:r>
+      <w:r>
+        <w:rPr>
+          <w:rFonts w:hint="eastAsia"/>
+        </w:rPr>
+        <w:t>-</w:t>
+      </w:r>
+      <w:r>
+        <w:t>21, 1972.</w:t>
       </w:r>
     </w:p>
     <w:p>
@@ -21819,7 +21700,16 @@
         <w:t xml:space="preserve"> </w:t>
       </w:r>
       <w:r>
-        <w:t>Systems, 46(2):285{314, 2016.</w:t>
+        <w:t>Systems, 46(2):285</w:t>
+      </w:r>
+      <w:r>
+        <w:rPr>
+          <w:rFonts w:hint="eastAsia"/>
+        </w:rPr>
+        <w:t>-</w:t>
+      </w:r>
+      <w:r>
+        <w:t>314, 2016.</w:t>
       </w:r>
     </w:p>
     <w:p>
@@ -21861,7 +21751,18 @@
         <w:t xml:space="preserve"> </w:t>
       </w:r>
       <w:r>
-        <w:t>1(1):933{944, 2008.</w:t>
+        <w:t>1(1):933</w:t>
+      </w:r>
+      <w:r>
+        <w:rPr>
+          <w:rFonts w:hint="eastAsia"/>
+        </w:rPr>
+        <w:t>-</w:t>
+      </w:r>
+      <w:bookmarkStart w:id="30" w:name="_GoBack"/>
+      <w:bookmarkEnd w:id="30"/>
+      <w:r>
+        <w:t>944, 2008.</w:t>
       </w:r>
     </w:p>
   </w:endnote>
@@ -22133,7 +22034,7 @@
         <w:rStyle w:val="a9"/>
         <w:noProof/>
       </w:rPr>
-      <w:t>17</w:t>
+      <w:t>16</w:t>
     </w:r>
     <w:r>
       <w:rPr>
@@ -22175,25 +22076,6 @@
     <w:p>
       <w:r>
         <w:continuationSeparator/>
-      </w:r>
-    </w:p>
-  </w:footnote>
-  <w:footnote w:id="1">
-    <w:p>
-      <w:pPr>
-        <w:pStyle w:val="ac"/>
-      </w:pPr>
-      <w:r>
-        <w:rPr>
-          <w:rStyle w:val="af"/>
-        </w:rPr>
-        <w:footnoteRef/>
-      </w:r>
-      <w:r>
-        <w:t xml:space="preserve"> </w:t>
-      </w:r>
-      <w:r>
-        <w:t>https://en.wikipedia.org/wiki/Data_integration</w:t>
       </w:r>
     </w:p>
   </w:footnote>
@@ -26188,7 +26070,7 @@
 </file>
 
 <file path=customXml/itemProps1.xml><?xml version="1.0" encoding="utf-8"?>
-<ds:datastoreItem xmlns:ds="http://schemas.openxmlformats.org/officeDocument/2006/customXml" ds:itemID="{D31717BA-497A-4294-A58E-917BBC7C64A1}">
+<ds:datastoreItem xmlns:ds="http://schemas.openxmlformats.org/officeDocument/2006/customXml" ds:itemID="{703FB855-CA68-4AC1-866C-E6FA71F2990F}">
   <ds:schemaRefs>
     <ds:schemaRef ds:uri="http://schemas.openxmlformats.org/officeDocument/2006/bibliography"/>
   </ds:schemaRefs>

</xml_diff>